<commit_message>
added Aidens use case shit and updated soft anal doc
</commit_message>
<xml_diff>
--- a/Peter/Software analysis.docx
+++ b/Peter/Software analysis.docx
@@ -16,7 +16,7 @@
           <v:rect id="rectole0000000000" o:spid="_x0000_i1025" style="width:173.25pt;height:87pt" o:ole="" o:preferrelative="t" stroked="f">
             <v:imagedata r:id="rId9" o:title=""/>
           </v:rect>
-          <o:OLEObject Type="Embed" ProgID="StaticMetafile" ShapeID="rectole0000000000" DrawAspect="Content" ObjectID="_1511265376" r:id="rId10"/>
+          <o:OLEObject Type="Embed" ProgID="StaticMetafile" ShapeID="rectole0000000000" DrawAspect="Content" ObjectID="_1511285874" r:id="rId10"/>
         </w:object>
       </w:r>
     </w:p>
@@ -148,8 +148,19 @@
           <w:sz w:val="24"/>
           <w:szCs w:val="24"/>
         </w:rPr>
-        <w:t>Institute of Technology, Blanchardstown</w:t>
-      </w:r>
+        <w:t xml:space="preserve">Institute of Technology, </w:t>
+      </w:r>
+      <w:proofErr w:type="spellStart"/>
+      <w:r>
+        <w:rPr>
+          <w:b/>
+          <w:i/>
+          <w:sz w:val="24"/>
+          <w:szCs w:val="24"/>
+        </w:rPr>
+        <w:t>Blanchardstown</w:t>
+      </w:r>
+      <w:proofErr w:type="spellEnd"/>
     </w:p>
     <w:p>
       <w:pPr>
@@ -296,8 +307,6 @@
           <w:docGrid w:linePitch="360"/>
         </w:sectPr>
       </w:pPr>
-      <w:bookmarkStart w:id="0" w:name="_GoBack"/>
-      <w:bookmarkEnd w:id="0"/>
       <w:r>
         <w:rPr>
           <w:b/>
@@ -376,56 +385,172 @@
       <w:pPr>
         <w:pStyle w:val="Heading1"/>
       </w:pPr>
-      <w:bookmarkStart w:id="1" w:name="_Toc433120164"/>
+      <w:bookmarkStart w:id="0" w:name="_Toc433120164"/>
       <w:r>
         <w:t xml:space="preserve">1 </w:t>
       </w:r>
       <w:r>
         <w:t>Introduction</w:t>
       </w:r>
+      <w:bookmarkEnd w:id="0"/>
+    </w:p>
+    <w:p>
+      <w:pPr>
+        <w:pStyle w:val="Heading1"/>
+      </w:pPr>
+      <w:bookmarkStart w:id="1" w:name="_Toc433120165"/>
+      <w:r>
+        <w:t xml:space="preserve">2 </w:t>
+      </w:r>
+      <w:r>
+        <w:t>Problem statement</w:t>
+      </w:r>
       <w:bookmarkEnd w:id="1"/>
     </w:p>
     <w:p>
       <w:pPr>
         <w:pStyle w:val="Heading1"/>
       </w:pPr>
-      <w:bookmarkStart w:id="2" w:name="_Toc433120165"/>
-      <w:r>
-        <w:t xml:space="preserve">2 </w:t>
-      </w:r>
-      <w:r>
-        <w:t>Problem statement</w:t>
+      <w:bookmarkStart w:id="2" w:name="_Toc433120166"/>
+      <w:r>
+        <w:t xml:space="preserve">3 </w:t>
+      </w:r>
+      <w:r>
+        <w:t>Use Case Analysis</w:t>
       </w:r>
       <w:bookmarkEnd w:id="2"/>
     </w:p>
     <w:p>
       <w:pPr>
-        <w:pStyle w:val="Heading1"/>
-      </w:pPr>
-      <w:bookmarkStart w:id="3" w:name="_Toc433120166"/>
-      <w:r>
-        <w:t xml:space="preserve">3 </w:t>
-      </w:r>
-      <w:r>
-        <w:t>Use Case Analysis</w:t>
+        <w:rPr>
+          <w:b/>
+        </w:rPr>
+      </w:pPr>
+      <w:r>
+        <w:tab/>
+      </w:r>
+      <w:r>
+        <w:rPr>
+          <w:b/>
+        </w:rPr>
+        <w:t>USE CASE 1</w:t>
+      </w:r>
+      <w:r>
+        <w:rPr>
+          <w:b/>
+        </w:rPr>
+        <w:t xml:space="preserve"> </w:t>
+      </w:r>
+    </w:p>
+    <w:p>
+      <w:r>
+        <w:t xml:space="preserve">The user is presented with an interface where they are asked to input their login credentials – username and password. The system verifies that that username and password are correct and determines whether the user has access as either a student or as an administrator.  </w:t>
+      </w:r>
+    </w:p>
+    <w:p/>
+    <w:p>
+      <w:pPr>
+        <w:rPr>
+          <w:b/>
+        </w:rPr>
+      </w:pPr>
+      <w:r>
+        <w:rPr>
+          <w:b/>
+        </w:rPr>
+        <w:t>USE CASE 2</w:t>
+      </w:r>
+    </w:p>
+    <w:p>
+      <w:r>
+        <w:t>The student has successfully logged into the system and is presented with the option to take a quiz. When the student starts the quiz, they are then given a series of 10 randomly chosen multiple-choice questions that must be answered. Once the student has completed the quiz, the quiz report is displayed and the results are saved to the student’s profile. The student can then exit back to the student menu screen.</w:t>
+      </w:r>
+    </w:p>
+    <w:p/>
+    <w:p>
+      <w:pPr>
+        <w:rPr>
+          <w:b/>
+        </w:rPr>
+      </w:pPr>
+      <w:r>
+        <w:rPr>
+          <w:b/>
+        </w:rPr>
+        <w:t xml:space="preserve">USE CASE 3 </w:t>
+      </w:r>
+    </w:p>
+    <w:p>
+      <w:r>
+        <w:t>When an admin selects the option to view a student profile, they are prompted to enter the username of the student profile they wish to view. In the student profile, they can view the results of the students’ previous quiz attempts.</w:t>
+      </w:r>
+    </w:p>
+    <w:p>
+      <w:r>
+        <w:t xml:space="preserve">When the student selects the option to view the student profile, they are brought directly to their own profile only. In their own profile, they can view the results of </w:t>
+      </w:r>
+      <w:proofErr w:type="gramStart"/>
+      <w:r>
+        <w:t>the their</w:t>
+      </w:r>
+      <w:proofErr w:type="gramEnd"/>
+      <w:r>
+        <w:t xml:space="preserve"> previous quiz attempts.</w:t>
+      </w:r>
+    </w:p>
+    <w:p/>
+    <w:p>
+      <w:pPr>
+        <w:rPr>
+          <w:b/>
+        </w:rPr>
+      </w:pPr>
+      <w:r>
+        <w:rPr>
+          <w:b/>
+        </w:rPr>
+        <w:t xml:space="preserve">USE CASE 4 </w:t>
+      </w:r>
+    </w:p>
+    <w:p>
+      <w:r>
+        <w:t>The admin has the option to generate a class report. When selected, the report will display the results of each student and the average of their combined grades.</w:t>
+      </w:r>
+    </w:p>
+    <w:p/>
+    <w:p>
+      <w:pPr>
+        <w:rPr>
+          <w:b/>
+        </w:rPr>
+      </w:pPr>
+      <w:r>
+        <w:rPr>
+          <w:b/>
+        </w:rPr>
+        <w:t>USE CASE 5</w:t>
+      </w:r>
+    </w:p>
+    <w:p>
+      <w:r>
+        <w:t>The admin has the option to modify existing questions and add additional questions to the question bank.</w:t>
+      </w:r>
+    </w:p>
+    <w:p>
+      <w:pPr>
+        <w:pStyle w:val="Heading2"/>
+      </w:pPr>
+      <w:r>
+        <w:tab/>
+      </w:r>
+      <w:bookmarkStart w:id="3" w:name="_Toc433120167"/>
+      <w:r>
+        <w:t xml:space="preserve">3.1 </w:t>
+      </w:r>
+      <w:r>
+        <w:t>Use Case model</w:t>
       </w:r>
       <w:bookmarkEnd w:id="3"/>
-    </w:p>
-    <w:p>
-      <w:pPr>
-        <w:pStyle w:val="Heading2"/>
-      </w:pPr>
-      <w:r>
-        <w:tab/>
-      </w:r>
-      <w:bookmarkStart w:id="4" w:name="_Toc433120167"/>
-      <w:r>
-        <w:t xml:space="preserve">3.1 </w:t>
-      </w:r>
-      <w:r>
-        <w:t>Use Case model</w:t>
-      </w:r>
-      <w:bookmarkEnd w:id="4"/>
       <w:r>
         <w:t xml:space="preserve"> </w:t>
       </w:r>
@@ -516,40 +641,2092 @@
         <w:pStyle w:val="Heading3"/>
       </w:pPr>
       <w:r>
+        <w:tab/>
+      </w:r>
+      <w:bookmarkStart w:id="4" w:name="_Toc433120168"/>
+      <w:r>
+        <w:t xml:space="preserve">3.1.1 </w:t>
+      </w:r>
+      <w:r>
+        <w:t>Description</w:t>
+      </w:r>
+      <w:bookmarkEnd w:id="4"/>
+    </w:p>
+    <w:p>
+      <w:pPr>
+        <w:rPr>
+          <w:b/>
+        </w:rPr>
+      </w:pPr>
+      <w:r>
+        <w:tab/>
+      </w:r>
+      <w:bookmarkStart w:id="5" w:name="_Toc306955699"/>
+      <w:r>
+        <w:rPr>
+          <w:b/>
+        </w:rPr>
+        <w:t>USE CASE 1</w:t>
+      </w:r>
+      <w:r>
+        <w:rPr>
+          <w:b/>
+        </w:rPr>
+        <w:t xml:space="preserve"> </w:t>
+      </w:r>
+    </w:p>
+    <w:p>
+      <w:pPr>
+        <w:pStyle w:val="Heading4"/>
+        <w:spacing w:line="360" w:lineRule="auto"/>
+        <w:ind w:firstLine="720"/>
+        <w:jc w:val="both"/>
+        <w:rPr>
+          <w:color w:val="auto"/>
+          <w:u w:val="single"/>
+        </w:rPr>
+      </w:pPr>
+      <w:r>
+        <w:rPr>
+          <w:color w:val="auto"/>
+          <w:u w:val="single"/>
+        </w:rPr>
+        <w:t>Fully-dressed Description</w:t>
+      </w:r>
+      <w:bookmarkEnd w:id="5"/>
+    </w:p>
+    <w:p>
+      <w:pPr>
+        <w:pStyle w:val="Style1"/>
+        <w:spacing w:line="360" w:lineRule="auto"/>
+        <w:ind w:left="0"/>
+      </w:pPr>
+      <w:r>
+        <w:t>Primary actor</w:t>
+      </w:r>
+      <w:r>
+        <w:t xml:space="preserve">:  </w:t>
+      </w:r>
+      <w:r>
+        <w:rPr>
+          <w:b w:val="0"/>
+        </w:rPr>
+        <w:t>User</w:t>
+      </w:r>
+      <w:r>
+        <w:rPr>
+          <w:b w:val="0"/>
+        </w:rPr>
+        <w:t>.</w:t>
+      </w:r>
+    </w:p>
+    <w:p>
+      <w:pPr>
+        <w:pStyle w:val="Style1"/>
+        <w:spacing w:line="360" w:lineRule="auto"/>
+        <w:ind w:left="0"/>
+        <w:rPr>
+          <w:b w:val="0"/>
+        </w:rPr>
+      </w:pPr>
+      <w:r>
+        <w:t>Goal in context</w:t>
+      </w:r>
+      <w:r>
+        <w:t>:</w:t>
+      </w:r>
+      <w:r>
+        <w:t xml:space="preserve"> </w:t>
+      </w:r>
+      <w:r>
+        <w:rPr>
+          <w:b w:val="0"/>
+        </w:rPr>
+        <w:t>Logging into the system.</w:t>
+      </w:r>
+    </w:p>
+    <w:p>
+      <w:pPr>
+        <w:pStyle w:val="Style1"/>
+        <w:spacing w:line="360" w:lineRule="auto"/>
+        <w:ind w:left="0"/>
+        <w:rPr>
+          <w:b w:val="0"/>
+        </w:rPr>
+      </w:pPr>
+      <w:r>
+        <w:t>Level</w:t>
+      </w:r>
+      <w:r>
+        <w:t>:</w:t>
+      </w:r>
+      <w:r>
+        <w:t xml:space="preserve"> </w:t>
+      </w:r>
+      <w:r>
+        <w:rPr>
+          <w:b w:val="0"/>
+        </w:rPr>
+        <w:t>User level.</w:t>
+      </w:r>
+    </w:p>
+    <w:p>
+      <w:pPr>
+        <w:pStyle w:val="Style1"/>
+        <w:spacing w:line="360" w:lineRule="auto"/>
+        <w:ind w:left="0"/>
+      </w:pPr>
+      <w:r>
+        <w:t>Stakeholders and Interests</w:t>
+      </w:r>
+      <w:r>
+        <w:t>:</w:t>
+      </w:r>
+      <w:r>
+        <w:t xml:space="preserve"> </w:t>
+      </w:r>
+      <w:bookmarkStart w:id="6" w:name="_GoBack"/>
+      <w:bookmarkEnd w:id="6"/>
+    </w:p>
+    <w:p>
+      <w:pPr>
+        <w:pStyle w:val="Style1"/>
+        <w:spacing w:line="360" w:lineRule="auto"/>
+        <w:ind w:left="0"/>
+        <w:rPr>
+          <w:b w:val="0"/>
+        </w:rPr>
+      </w:pPr>
+      <w:r>
+        <w:rPr>
+          <w:b w:val="0"/>
+        </w:rPr>
+        <w:t>Student: wants to access their profile and take quiz.</w:t>
+      </w:r>
+    </w:p>
+    <w:p>
+      <w:pPr>
+        <w:pStyle w:val="Style1"/>
+        <w:spacing w:line="360" w:lineRule="auto"/>
+        <w:ind w:left="0"/>
+        <w:rPr>
+          <w:b w:val="0"/>
+        </w:rPr>
+      </w:pPr>
+      <w:r>
+        <w:t>Preconditions</w:t>
+      </w:r>
+      <w:r>
+        <w:t>:</w:t>
+      </w:r>
+      <w:r>
+        <w:t xml:space="preserve"> </w:t>
+      </w:r>
+      <w:r>
+        <w:rPr>
+          <w:b w:val="0"/>
+        </w:rPr>
+        <w:t>The system must be able to verify the credentials.</w:t>
+      </w:r>
+    </w:p>
+    <w:p>
+      <w:pPr>
+        <w:pStyle w:val="Style1"/>
+        <w:spacing w:line="360" w:lineRule="auto"/>
+        <w:ind w:left="720" w:firstLine="0"/>
+        <w:rPr>
+          <w:b w:val="0"/>
+        </w:rPr>
+      </w:pPr>
+      <w:r>
+        <w:t>Minimum guarantee</w:t>
+      </w:r>
+      <w:r>
+        <w:t>:</w:t>
+      </w:r>
+      <w:r>
+        <w:t xml:space="preserve"> </w:t>
+      </w:r>
+      <w:r>
+        <w:rPr>
+          <w:b w:val="0"/>
+        </w:rPr>
+        <w:t>The user will be prompted to try again, if login attempt is unsuccessful.</w:t>
+      </w:r>
+    </w:p>
+    <w:p>
+      <w:pPr>
+        <w:pStyle w:val="Style1"/>
+        <w:spacing w:line="360" w:lineRule="auto"/>
+        <w:ind w:left="0"/>
+        <w:rPr>
+          <w:b w:val="0"/>
+        </w:rPr>
+      </w:pPr>
+      <w:r>
         <w:lastRenderedPageBreak/>
+        <w:t xml:space="preserve">Success guarantee: </w:t>
+      </w:r>
+      <w:r>
+        <w:rPr>
+          <w:b w:val="0"/>
+        </w:rPr>
+        <w:t>User has successfully logged into their system account.</w:t>
+      </w:r>
+    </w:p>
+    <w:p>
+      <w:pPr>
+        <w:pStyle w:val="Style1"/>
+        <w:spacing w:line="360" w:lineRule="auto"/>
+        <w:ind w:left="0"/>
+        <w:rPr>
+          <w:b w:val="0"/>
+        </w:rPr>
+      </w:pPr>
+      <w:r>
+        <w:t xml:space="preserve">Trigger: </w:t>
+      </w:r>
+      <w:r>
+        <w:rPr>
+          <w:b w:val="0"/>
+        </w:rPr>
+        <w:t>User selects the sign in button.</w:t>
+      </w:r>
+    </w:p>
+    <w:p>
+      <w:pPr>
+        <w:pStyle w:val="Style1"/>
+        <w:spacing w:line="360" w:lineRule="auto"/>
+        <w:ind w:left="0" w:firstLine="0"/>
+        <w:rPr>
+          <w:b w:val="0"/>
+        </w:rPr>
+      </w:pPr>
+    </w:p>
+    <w:p>
+      <w:pPr>
+        <w:pStyle w:val="Style1"/>
+        <w:spacing w:line="360" w:lineRule="auto"/>
+        <w:ind w:left="0"/>
+      </w:pPr>
+      <w:r>
+        <w:t>Main success scenario:</w:t>
+      </w:r>
+    </w:p>
+    <w:p>
+      <w:pPr>
+        <w:pStyle w:val="Style1"/>
+        <w:numPr>
+          <w:ilvl w:val="0"/>
+          <w:numId w:val="4"/>
+        </w:numPr>
+        <w:spacing w:line="360" w:lineRule="auto"/>
+        <w:rPr>
+          <w:b w:val="0"/>
+        </w:rPr>
+      </w:pPr>
+      <w:r>
+        <w:rPr>
+          <w:b w:val="0"/>
+        </w:rPr>
+        <w:t>User credentials verified.</w:t>
+      </w:r>
+    </w:p>
+    <w:p>
+      <w:pPr>
+        <w:pStyle w:val="Style1"/>
+        <w:numPr>
+          <w:ilvl w:val="0"/>
+          <w:numId w:val="4"/>
+        </w:numPr>
+        <w:spacing w:line="360" w:lineRule="auto"/>
+        <w:rPr>
+          <w:b w:val="0"/>
+        </w:rPr>
+      </w:pPr>
+      <w:r>
+        <w:rPr>
+          <w:b w:val="0"/>
+        </w:rPr>
+        <w:t>User logged in to correct account.</w:t>
+      </w:r>
+    </w:p>
+    <w:p>
+      <w:pPr>
+        <w:pStyle w:val="Style1"/>
+        <w:spacing w:line="360" w:lineRule="auto"/>
+        <w:ind w:left="0"/>
+      </w:pPr>
+      <w:r>
+        <w:t>Extensions</w:t>
+      </w:r>
+      <w:r>
+        <w:t>:</w:t>
+      </w:r>
+    </w:p>
+    <w:p>
+      <w:pPr>
+        <w:pStyle w:val="Style1"/>
+        <w:numPr>
+          <w:ilvl w:val="0"/>
+          <w:numId w:val="10"/>
+        </w:numPr>
+        <w:spacing w:line="360" w:lineRule="auto"/>
+        <w:rPr>
+          <w:b w:val="0"/>
+        </w:rPr>
+      </w:pPr>
+      <w:r>
+        <w:rPr>
+          <w:b w:val="0"/>
+        </w:rPr>
+        <w:t>User does not enter any details, selecting the option to sign in, results in prompt to enter correct credentials.</w:t>
+      </w:r>
+    </w:p>
+    <w:p>
+      <w:pPr>
+        <w:pStyle w:val="Style1"/>
+        <w:spacing w:line="360" w:lineRule="auto"/>
+        <w:ind w:left="0"/>
+        <w:rPr>
+          <w:b w:val="0"/>
+        </w:rPr>
+      </w:pPr>
+      <w:r>
+        <w:t xml:space="preserve">Frequency of use: </w:t>
+      </w:r>
+      <w:r>
+        <w:rPr>
+          <w:b w:val="0"/>
+        </w:rPr>
+        <w:t>Several times per day.</w:t>
+      </w:r>
+    </w:p>
+    <w:p/>
+    <w:p>
+      <w:pPr>
+        <w:rPr>
+          <w:b/>
+        </w:rPr>
+      </w:pPr>
+      <w:r>
+        <w:rPr>
+          <w:b/>
+        </w:rPr>
+        <w:t>USE CASE 2</w:t>
+      </w:r>
+    </w:p>
+    <w:p>
+      <w:pPr>
+        <w:pStyle w:val="Heading4"/>
+        <w:spacing w:line="360" w:lineRule="auto"/>
+        <w:ind w:firstLine="720"/>
+        <w:jc w:val="both"/>
+        <w:rPr>
+          <w:color w:val="auto"/>
+          <w:u w:val="single"/>
+        </w:rPr>
+      </w:pPr>
+      <w:r>
+        <w:rPr>
+          <w:color w:val="auto"/>
+          <w:u w:val="single"/>
+        </w:rPr>
+        <w:t>Fully-dressed Description</w:t>
+      </w:r>
+    </w:p>
+    <w:p>
+      <w:pPr>
+        <w:pStyle w:val="Style1"/>
+        <w:spacing w:line="360" w:lineRule="auto"/>
+        <w:ind w:left="0"/>
+      </w:pPr>
+      <w:r>
+        <w:t>Primary actor</w:t>
+      </w:r>
+      <w:r>
+        <w:t xml:space="preserve">:  </w:t>
+      </w:r>
+      <w:r>
+        <w:rPr>
+          <w:b w:val="0"/>
+        </w:rPr>
+        <w:t>Student.</w:t>
+      </w:r>
+    </w:p>
+    <w:p>
+      <w:pPr>
+        <w:pStyle w:val="Style1"/>
+        <w:spacing w:line="360" w:lineRule="auto"/>
+        <w:ind w:left="0"/>
+        <w:rPr>
+          <w:b w:val="0"/>
+        </w:rPr>
+      </w:pPr>
+      <w:r>
+        <w:t>Goal in context</w:t>
+      </w:r>
+      <w:r>
+        <w:t>:</w:t>
+      </w:r>
+      <w:r>
+        <w:t xml:space="preserve"> </w:t>
+      </w:r>
+      <w:r>
+        <w:rPr>
+          <w:b w:val="0"/>
+        </w:rPr>
+        <w:t>Taking a quiz.</w:t>
+      </w:r>
+    </w:p>
+    <w:p>
+      <w:pPr>
+        <w:pStyle w:val="Style1"/>
+        <w:spacing w:line="360" w:lineRule="auto"/>
+        <w:ind w:left="0"/>
+        <w:rPr>
+          <w:b w:val="0"/>
+        </w:rPr>
+      </w:pPr>
+      <w:r>
+        <w:t>Level</w:t>
+      </w:r>
+      <w:r>
+        <w:t>:</w:t>
+      </w:r>
+      <w:r>
+        <w:t xml:space="preserve"> </w:t>
+      </w:r>
+      <w:r>
+        <w:rPr>
+          <w:b w:val="0"/>
+        </w:rPr>
+        <w:t>Student level.</w:t>
+      </w:r>
+    </w:p>
+    <w:p>
+      <w:pPr>
+        <w:pStyle w:val="Style1"/>
+        <w:spacing w:line="360" w:lineRule="auto"/>
+        <w:ind w:left="0"/>
+      </w:pPr>
+      <w:r>
+        <w:t>Stakeholders and Interests</w:t>
+      </w:r>
+      <w:r>
+        <w:t>:</w:t>
+      </w:r>
+      <w:r>
+        <w:t xml:space="preserve"> </w:t>
+      </w:r>
+    </w:p>
+    <w:p>
+      <w:pPr>
+        <w:pStyle w:val="Style1"/>
+        <w:spacing w:line="360" w:lineRule="auto"/>
+        <w:ind w:left="0"/>
+        <w:rPr>
+          <w:b w:val="0"/>
+        </w:rPr>
+      </w:pPr>
+      <w:r>
+        <w:rPr>
+          <w:b w:val="0"/>
+        </w:rPr>
+        <w:t>Student: wants to take quiz and view results.</w:t>
+      </w:r>
+    </w:p>
+    <w:p>
+      <w:pPr>
+        <w:pStyle w:val="Style1"/>
+        <w:spacing w:line="360" w:lineRule="auto"/>
+        <w:ind w:left="0"/>
+        <w:rPr>
+          <w:b w:val="0"/>
+        </w:rPr>
+      </w:pPr>
+      <w:r>
+        <w:t>Preconditions</w:t>
+      </w:r>
+      <w:r>
+        <w:t>:</w:t>
+      </w:r>
+      <w:r>
+        <w:t xml:space="preserve"> </w:t>
+      </w:r>
+      <w:r>
+        <w:rPr>
+          <w:b w:val="0"/>
+        </w:rPr>
+        <w:t xml:space="preserve">Questions must be </w:t>
+      </w:r>
+      <w:proofErr w:type="spellStart"/>
+      <w:r>
+        <w:rPr>
+          <w:b w:val="0"/>
+        </w:rPr>
+        <w:t>randonly</w:t>
+      </w:r>
+      <w:proofErr w:type="spellEnd"/>
+      <w:r>
+        <w:rPr>
+          <w:b w:val="0"/>
+        </w:rPr>
+        <w:t xml:space="preserve"> generated upon start of quiz.</w:t>
+      </w:r>
+    </w:p>
+    <w:p>
+      <w:pPr>
+        <w:pStyle w:val="Style1"/>
+        <w:spacing w:line="360" w:lineRule="auto"/>
+        <w:ind w:left="0"/>
+        <w:rPr>
+          <w:b w:val="0"/>
+        </w:rPr>
+      </w:pPr>
+      <w:r>
+        <w:t>Minimum guarantee</w:t>
+      </w:r>
+      <w:r>
+        <w:t>:</w:t>
+      </w:r>
+      <w:r>
+        <w:t xml:space="preserve"> </w:t>
+      </w:r>
+      <w:r>
+        <w:rPr>
+          <w:b w:val="0"/>
+        </w:rPr>
+        <w:t>Student is able to take the quiz.</w:t>
+      </w:r>
+    </w:p>
+    <w:p>
+      <w:pPr>
+        <w:pStyle w:val="Style1"/>
+        <w:spacing w:line="360" w:lineRule="auto"/>
+        <w:ind w:left="0"/>
+        <w:rPr>
+          <w:b w:val="0"/>
+        </w:rPr>
+      </w:pPr>
+      <w:r>
+        <w:t xml:space="preserve">Success guarantee: </w:t>
+      </w:r>
+      <w:r>
+        <w:rPr>
+          <w:b w:val="0"/>
+        </w:rPr>
+        <w:t>Student can complete the quiz and view the result.</w:t>
+      </w:r>
+    </w:p>
+    <w:p>
+      <w:pPr>
+        <w:pStyle w:val="Style1"/>
+        <w:spacing w:line="360" w:lineRule="auto"/>
+        <w:ind w:left="0"/>
+        <w:rPr>
+          <w:b w:val="0"/>
+        </w:rPr>
+      </w:pPr>
+      <w:r>
+        <w:t xml:space="preserve">Trigger: </w:t>
+      </w:r>
+      <w:r>
+        <w:rPr>
+          <w:b w:val="0"/>
+        </w:rPr>
+        <w:t>Student selects the option to begin quiz.</w:t>
+      </w:r>
+    </w:p>
+    <w:p>
+      <w:pPr>
+        <w:pStyle w:val="Style1"/>
+        <w:spacing w:line="360" w:lineRule="auto"/>
+        <w:ind w:left="0"/>
+        <w:rPr>
+          <w:b w:val="0"/>
+        </w:rPr>
+      </w:pPr>
+    </w:p>
+    <w:p>
+      <w:pPr>
+        <w:pStyle w:val="Style1"/>
+        <w:spacing w:line="360" w:lineRule="auto"/>
+        <w:ind w:left="0" w:firstLine="0"/>
+        <w:rPr>
+          <w:b w:val="0"/>
+        </w:rPr>
+      </w:pPr>
+    </w:p>
+    <w:p>
+      <w:pPr>
+        <w:pStyle w:val="Style1"/>
+        <w:spacing w:line="360" w:lineRule="auto"/>
+        <w:ind w:left="0" w:firstLine="0"/>
+        <w:rPr>
+          <w:b w:val="0"/>
+        </w:rPr>
+      </w:pPr>
+    </w:p>
+    <w:p>
+      <w:pPr>
+        <w:pStyle w:val="Style1"/>
+        <w:spacing w:line="360" w:lineRule="auto"/>
+        <w:ind w:left="0"/>
+      </w:pPr>
+      <w:r>
+        <w:t>Main success scenario:</w:t>
+      </w:r>
+    </w:p>
+    <w:p>
+      <w:pPr>
+        <w:pStyle w:val="Style1"/>
+        <w:numPr>
+          <w:ilvl w:val="0"/>
+          <w:numId w:val="5"/>
+        </w:numPr>
+        <w:spacing w:line="360" w:lineRule="auto"/>
+      </w:pPr>
+      <w:r>
+        <w:rPr>
+          <w:b w:val="0"/>
+        </w:rPr>
+        <w:t>Student is permitted to take the quiz.</w:t>
+      </w:r>
+    </w:p>
+    <w:p>
+      <w:pPr>
+        <w:pStyle w:val="Style1"/>
+        <w:numPr>
+          <w:ilvl w:val="0"/>
+          <w:numId w:val="5"/>
+        </w:numPr>
+        <w:spacing w:line="360" w:lineRule="auto"/>
+      </w:pPr>
+      <w:r>
+        <w:rPr>
+          <w:b w:val="0"/>
+        </w:rPr>
+        <w:t>Student answers all 10 questions.</w:t>
+      </w:r>
+    </w:p>
+    <w:p>
+      <w:pPr>
+        <w:pStyle w:val="Style1"/>
+        <w:numPr>
+          <w:ilvl w:val="0"/>
+          <w:numId w:val="5"/>
+        </w:numPr>
+        <w:spacing w:line="360" w:lineRule="auto"/>
+      </w:pPr>
+      <w:r>
+        <w:rPr>
+          <w:b w:val="0"/>
+        </w:rPr>
+        <w:t>Upon quiz completion, student is presented with quiz report.</w:t>
+      </w:r>
+    </w:p>
+    <w:p>
+      <w:pPr>
+        <w:pStyle w:val="Style1"/>
+        <w:numPr>
+          <w:ilvl w:val="0"/>
+          <w:numId w:val="5"/>
+        </w:numPr>
+        <w:spacing w:line="360" w:lineRule="auto"/>
+      </w:pPr>
+      <w:r>
+        <w:rPr>
+          <w:b w:val="0"/>
+        </w:rPr>
+        <w:t>Student may exit back to menu screen after quiz report is displayed.</w:t>
+      </w:r>
+    </w:p>
+    <w:p>
+      <w:pPr>
+        <w:pStyle w:val="Style1"/>
+        <w:spacing w:line="360" w:lineRule="auto"/>
+        <w:ind w:left="0"/>
+      </w:pPr>
+      <w:r>
+        <w:t>Extensions</w:t>
+      </w:r>
+      <w:r>
+        <w:t xml:space="preserve">: </w:t>
+      </w:r>
+    </w:p>
+    <w:p>
+      <w:pPr>
+        <w:pStyle w:val="Style1"/>
+        <w:numPr>
+          <w:ilvl w:val="0"/>
+          <w:numId w:val="11"/>
+        </w:numPr>
+        <w:spacing w:line="360" w:lineRule="auto"/>
+        <w:rPr>
+          <w:b w:val="0"/>
+          <w:color w:val="FF0000"/>
+        </w:rPr>
+      </w:pPr>
+      <w:r>
+        <w:rPr>
+          <w:b w:val="0"/>
+        </w:rPr>
+        <w:t>Quiz report is saved to student</w:t>
+      </w:r>
+      <w:r>
+        <w:rPr>
+          <w:b w:val="0"/>
+        </w:rPr>
+        <w:t>’</w:t>
+      </w:r>
+      <w:r>
+        <w:rPr>
+          <w:b w:val="0"/>
+        </w:rPr>
+        <w:t>s profile</w:t>
+      </w:r>
+      <w:r>
+        <w:rPr>
+          <w:b w:val="0"/>
+        </w:rPr>
+        <w:t>.</w:t>
+      </w:r>
+    </w:p>
+    <w:p>
+      <w:pPr>
+        <w:pStyle w:val="Style1"/>
+        <w:spacing w:line="360" w:lineRule="auto"/>
+        <w:ind w:left="0"/>
+        <w:rPr>
+          <w:b w:val="0"/>
+        </w:rPr>
+      </w:pPr>
+      <w:r>
+        <w:t xml:space="preserve">Frequency of use: </w:t>
+      </w:r>
+      <w:r>
+        <w:rPr>
+          <w:b w:val="0"/>
+        </w:rPr>
+        <w:t>Several times per day.</w:t>
+      </w:r>
+    </w:p>
+    <w:p>
+      <w:pPr>
+        <w:pStyle w:val="Style1"/>
+        <w:spacing w:line="360" w:lineRule="auto"/>
+        <w:ind w:left="0" w:firstLine="0"/>
+        <w:rPr>
+          <w:b w:val="0"/>
+        </w:rPr>
+      </w:pPr>
+    </w:p>
+    <w:p>
+      <w:pPr>
+        <w:rPr>
+          <w:b/>
+        </w:rPr>
+      </w:pPr>
+      <w:r>
+        <w:rPr>
+          <w:b/>
+        </w:rPr>
+        <w:lastRenderedPageBreak/>
+        <w:t xml:space="preserve">USE CASE 3 </w:t>
+      </w:r>
+    </w:p>
+    <w:p>
+      <w:pPr>
+        <w:pStyle w:val="Heading4"/>
+        <w:spacing w:line="360" w:lineRule="auto"/>
+        <w:ind w:firstLine="720"/>
+        <w:jc w:val="both"/>
+        <w:rPr>
+          <w:color w:val="auto"/>
+          <w:u w:val="single"/>
+        </w:rPr>
+      </w:pPr>
+      <w:r>
+        <w:rPr>
+          <w:color w:val="auto"/>
+          <w:u w:val="single"/>
+        </w:rPr>
+        <w:t>Fully-dressed Description</w:t>
+      </w:r>
+    </w:p>
+    <w:p>
+      <w:pPr>
+        <w:pStyle w:val="Style1"/>
+        <w:spacing w:line="360" w:lineRule="auto"/>
+        <w:ind w:left="0"/>
+      </w:pPr>
+      <w:r>
+        <w:t>Primary actor</w:t>
+      </w:r>
+      <w:r>
+        <w:t xml:space="preserve">:  </w:t>
+      </w:r>
+      <w:r>
+        <w:rPr>
+          <w:b w:val="0"/>
+        </w:rPr>
+        <w:t>Admin and Student.</w:t>
+      </w:r>
+    </w:p>
+    <w:p>
+      <w:pPr>
+        <w:pStyle w:val="Style1"/>
+        <w:spacing w:line="360" w:lineRule="auto"/>
+        <w:ind w:left="0"/>
+        <w:rPr>
+          <w:b w:val="0"/>
+        </w:rPr>
+      </w:pPr>
+      <w:r>
+        <w:t>Goal in context</w:t>
+      </w:r>
+      <w:r>
+        <w:t>:</w:t>
+      </w:r>
+      <w:r>
+        <w:t xml:space="preserve"> </w:t>
+      </w:r>
+      <w:r>
+        <w:rPr>
+          <w:b w:val="0"/>
+        </w:rPr>
+        <w:t>Viewing student profile.</w:t>
+      </w:r>
+    </w:p>
+    <w:p>
+      <w:pPr>
+        <w:pStyle w:val="Style1"/>
+        <w:spacing w:line="360" w:lineRule="auto"/>
+        <w:ind w:left="0"/>
+        <w:rPr>
+          <w:b w:val="0"/>
+        </w:rPr>
+      </w:pPr>
+      <w:r>
+        <w:t>Level</w:t>
+      </w:r>
+      <w:r>
+        <w:t>:</w:t>
+      </w:r>
+      <w:r>
+        <w:t xml:space="preserve"> </w:t>
+      </w:r>
+      <w:r>
+        <w:rPr>
+          <w:b w:val="0"/>
+        </w:rPr>
+        <w:t>Student and Admin level.</w:t>
+      </w:r>
+    </w:p>
+    <w:p>
+      <w:pPr>
+        <w:pStyle w:val="Style1"/>
+        <w:spacing w:line="360" w:lineRule="auto"/>
+        <w:ind w:left="0"/>
+      </w:pPr>
+      <w:r>
+        <w:t>Stakeholders and Interests</w:t>
+      </w:r>
+      <w:r>
+        <w:t>:</w:t>
+      </w:r>
+      <w:r>
+        <w:t xml:space="preserve"> </w:t>
+      </w:r>
+    </w:p>
+    <w:p>
+      <w:pPr>
+        <w:pStyle w:val="Style1"/>
+        <w:spacing w:line="360" w:lineRule="auto"/>
+        <w:ind w:left="0"/>
+        <w:rPr>
+          <w:b w:val="0"/>
+        </w:rPr>
+      </w:pPr>
+      <w:r>
+        <w:rPr>
+          <w:b w:val="0"/>
+        </w:rPr>
+        <w:t>Student: wants to view previous quiz results.</w:t>
+      </w:r>
+    </w:p>
+    <w:p>
+      <w:pPr>
+        <w:pStyle w:val="Style1"/>
+        <w:spacing w:line="360" w:lineRule="auto"/>
+        <w:ind w:left="0"/>
+        <w:rPr>
+          <w:b w:val="0"/>
+        </w:rPr>
+      </w:pPr>
+      <w:r>
+        <w:rPr>
+          <w:b w:val="0"/>
+        </w:rPr>
+        <w:t>Admin: wants to view specific students’ results.</w:t>
+      </w:r>
+    </w:p>
+    <w:p>
+      <w:pPr>
+        <w:pStyle w:val="Style1"/>
+        <w:spacing w:line="360" w:lineRule="auto"/>
+        <w:ind w:left="0"/>
+      </w:pPr>
+      <w:r>
+        <w:t>Preconditions</w:t>
+      </w:r>
+      <w:r>
+        <w:t>:</w:t>
+      </w:r>
+      <w:r>
+        <w:t xml:space="preserve"> </w:t>
+      </w:r>
+    </w:p>
+    <w:p>
+      <w:pPr>
+        <w:pStyle w:val="Style1"/>
+        <w:numPr>
+          <w:ilvl w:val="0"/>
+          <w:numId w:val="6"/>
+        </w:numPr>
+        <w:spacing w:line="360" w:lineRule="auto"/>
+        <w:rPr>
+          <w:b w:val="0"/>
+        </w:rPr>
+      </w:pPr>
+      <w:r>
+        <w:rPr>
+          <w:b w:val="0"/>
+        </w:rPr>
+        <w:t>Student must be enrolled to class.</w:t>
+      </w:r>
+    </w:p>
+    <w:p>
+      <w:pPr>
+        <w:pStyle w:val="Style1"/>
+        <w:numPr>
+          <w:ilvl w:val="0"/>
+          <w:numId w:val="6"/>
+        </w:numPr>
+        <w:spacing w:line="360" w:lineRule="auto"/>
+        <w:rPr>
+          <w:b w:val="0"/>
+        </w:rPr>
+      </w:pPr>
+      <w:r>
+        <w:rPr>
+          <w:b w:val="0"/>
+        </w:rPr>
+        <w:t>Admin has to know each student’s number.</w:t>
+      </w:r>
+    </w:p>
+    <w:p>
+      <w:pPr>
+        <w:pStyle w:val="Style1"/>
+        <w:spacing w:line="360" w:lineRule="auto"/>
+        <w:ind w:left="0"/>
+        <w:rPr>
+          <w:b w:val="0"/>
+        </w:rPr>
+      </w:pPr>
+      <w:r>
+        <w:t>Minimum guarantee</w:t>
+      </w:r>
+      <w:r>
+        <w:t>:</w:t>
+      </w:r>
+      <w:r>
+        <w:t xml:space="preserve"> </w:t>
+      </w:r>
+      <w:r>
+        <w:rPr>
+          <w:b w:val="0"/>
+        </w:rPr>
+        <w:t>Profile</w:t>
+      </w:r>
+      <w:r>
+        <w:rPr>
+          <w:b w:val="0"/>
+        </w:rPr>
+        <w:t>s</w:t>
+      </w:r>
+      <w:r>
+        <w:rPr>
+          <w:b w:val="0"/>
+        </w:rPr>
+        <w:t xml:space="preserve"> must be accessible.</w:t>
+      </w:r>
+    </w:p>
+    <w:p>
+      <w:pPr>
+        <w:pStyle w:val="Style1"/>
+        <w:spacing w:line="360" w:lineRule="auto"/>
+        <w:ind w:left="0"/>
+      </w:pPr>
+      <w:r>
+        <w:t xml:space="preserve">Success guarantee: </w:t>
+      </w:r>
+    </w:p>
+    <w:p>
+      <w:pPr>
+        <w:pStyle w:val="Style1"/>
+        <w:spacing w:line="360" w:lineRule="auto"/>
+        <w:ind w:left="0"/>
+        <w:rPr>
+          <w:b w:val="0"/>
+        </w:rPr>
+      </w:pPr>
+      <w:r>
+        <w:rPr>
+          <w:b w:val="0"/>
+        </w:rPr>
+        <w:t>Student is able to view their own profile.</w:t>
+      </w:r>
+    </w:p>
+    <w:p>
+      <w:pPr>
+        <w:pStyle w:val="Style1"/>
+        <w:spacing w:line="360" w:lineRule="auto"/>
+        <w:ind w:left="0"/>
+        <w:rPr>
+          <w:b w:val="0"/>
+        </w:rPr>
+      </w:pPr>
+      <w:r>
+        <w:rPr>
+          <w:b w:val="0"/>
+        </w:rPr>
+        <w:t>Admin can search for and view a specific student profile.</w:t>
+      </w:r>
+    </w:p>
+    <w:p>
+      <w:pPr>
+        <w:pStyle w:val="Style1"/>
+        <w:spacing w:line="360" w:lineRule="auto"/>
+        <w:ind w:left="0"/>
+        <w:rPr>
+          <w:b w:val="0"/>
+        </w:rPr>
+      </w:pPr>
+      <w:r>
+        <w:t xml:space="preserve">Trigger: </w:t>
+      </w:r>
+      <w:r>
+        <w:rPr>
+          <w:b w:val="0"/>
+        </w:rPr>
+        <w:t>Student</w:t>
+      </w:r>
+      <w:r>
+        <w:rPr>
+          <w:b w:val="0"/>
+        </w:rPr>
+        <w:t xml:space="preserve"> and Admin select the option to view profile.</w:t>
+      </w:r>
+    </w:p>
+    <w:p>
+      <w:pPr>
+        <w:pStyle w:val="Style1"/>
+        <w:spacing w:line="360" w:lineRule="auto"/>
+        <w:ind w:left="0" w:firstLine="0"/>
+        <w:rPr>
+          <w:b w:val="0"/>
+        </w:rPr>
+      </w:pPr>
+    </w:p>
+    <w:p>
+      <w:pPr>
+        <w:pStyle w:val="Style1"/>
+        <w:spacing w:line="360" w:lineRule="auto"/>
+        <w:ind w:left="0" w:firstLine="360"/>
+      </w:pPr>
+      <w:r>
+        <w:t>Main success scenario:</w:t>
+      </w:r>
+    </w:p>
+    <w:p>
+      <w:pPr>
+        <w:pStyle w:val="Style1"/>
+        <w:spacing w:line="360" w:lineRule="auto"/>
+        <w:ind w:left="720" w:firstLine="0"/>
+        <w:rPr>
+          <w:b w:val="0"/>
+        </w:rPr>
+      </w:pPr>
+      <w:r>
+        <w:rPr>
+          <w:b w:val="0"/>
+        </w:rPr>
+        <w:t>1a</w:t>
+      </w:r>
+      <w:proofErr w:type="gramStart"/>
+      <w:r>
+        <w:rPr>
+          <w:b w:val="0"/>
+        </w:rPr>
+        <w:t xml:space="preserve">.  </w:t>
+      </w:r>
+      <w:r>
+        <w:rPr>
+          <w:b w:val="0"/>
+        </w:rPr>
+        <w:t>Student</w:t>
+      </w:r>
+      <w:proofErr w:type="gramEnd"/>
+      <w:r>
+        <w:rPr>
+          <w:b w:val="0"/>
+        </w:rPr>
+        <w:t xml:space="preserve"> clicks on their profile.</w:t>
+      </w:r>
+    </w:p>
+    <w:p>
+      <w:pPr>
+        <w:pStyle w:val="Style1"/>
+        <w:spacing w:line="360" w:lineRule="auto"/>
+        <w:ind w:left="720" w:firstLine="0"/>
+        <w:rPr>
+          <w:b w:val="0"/>
+        </w:rPr>
+      </w:pPr>
+      <w:r>
+        <w:rPr>
+          <w:b w:val="0"/>
+        </w:rPr>
+        <w:t>1b</w:t>
+      </w:r>
+      <w:proofErr w:type="gramStart"/>
+      <w:r>
+        <w:rPr>
+          <w:b w:val="0"/>
+        </w:rPr>
+        <w:t>.  Student</w:t>
+      </w:r>
+      <w:proofErr w:type="gramEnd"/>
+      <w:r>
+        <w:rPr>
+          <w:b w:val="0"/>
+        </w:rPr>
+        <w:t xml:space="preserve"> is presented with their profile, including all previous quiz results.</w:t>
+      </w:r>
+    </w:p>
+    <w:p>
+      <w:pPr>
+        <w:pStyle w:val="Style1"/>
+        <w:spacing w:line="360" w:lineRule="auto"/>
+        <w:ind w:left="720" w:firstLine="0"/>
+        <w:rPr>
+          <w:b w:val="0"/>
+        </w:rPr>
+      </w:pPr>
+      <w:r>
+        <w:rPr>
+          <w:b w:val="0"/>
+        </w:rPr>
+        <w:t>2a</w:t>
+      </w:r>
+      <w:proofErr w:type="gramStart"/>
+      <w:r>
+        <w:rPr>
+          <w:b w:val="0"/>
+        </w:rPr>
+        <w:t>.  Admin</w:t>
+      </w:r>
+      <w:proofErr w:type="gramEnd"/>
+      <w:r>
+        <w:rPr>
+          <w:b w:val="0"/>
+        </w:rPr>
+        <w:t xml:space="preserve"> clicks on student profile and is prompted to enter student number.</w:t>
+      </w:r>
+    </w:p>
+    <w:p>
+      <w:pPr>
+        <w:pStyle w:val="Style1"/>
+        <w:spacing w:line="360" w:lineRule="auto"/>
+        <w:ind w:left="720" w:firstLine="0"/>
+        <w:rPr>
+          <w:b w:val="0"/>
+        </w:rPr>
+      </w:pPr>
+      <w:r>
+        <w:rPr>
+          <w:b w:val="0"/>
+        </w:rPr>
+        <w:t xml:space="preserve">2b. Admin is presented with specified students profile and can view their previous quiz results. </w:t>
+      </w:r>
+    </w:p>
+    <w:p>
+      <w:pPr>
+        <w:pStyle w:val="Style1"/>
+        <w:spacing w:line="360" w:lineRule="auto"/>
+        <w:ind w:left="0" w:firstLine="360"/>
+      </w:pPr>
+      <w:r>
+        <w:t>Extensions</w:t>
+      </w:r>
+      <w:r>
+        <w:t xml:space="preserve">: </w:t>
+      </w:r>
+    </w:p>
+    <w:p>
+      <w:pPr>
+        <w:pStyle w:val="Style1"/>
+        <w:numPr>
+          <w:ilvl w:val="0"/>
+          <w:numId w:val="7"/>
+        </w:numPr>
+        <w:spacing w:line="360" w:lineRule="auto"/>
+      </w:pPr>
+      <w:r>
+        <w:rPr>
+          <w:b w:val="0"/>
+        </w:rPr>
+        <w:t xml:space="preserve">Admin enters incorrect student details, is then </w:t>
+      </w:r>
+      <w:proofErr w:type="spellStart"/>
+      <w:r>
+        <w:rPr>
+          <w:b w:val="0"/>
+        </w:rPr>
+        <w:t>promted</w:t>
+      </w:r>
+      <w:proofErr w:type="spellEnd"/>
+      <w:r>
+        <w:rPr>
+          <w:b w:val="0"/>
+        </w:rPr>
+        <w:t xml:space="preserve"> to re-enter student details.</w:t>
+      </w:r>
+    </w:p>
+    <w:p>
+      <w:pPr>
+        <w:pStyle w:val="Style1"/>
+        <w:spacing w:line="360" w:lineRule="auto"/>
+        <w:ind w:left="0" w:firstLine="0"/>
+      </w:pPr>
+      <w:r>
+        <w:t xml:space="preserve">       Frequency of use: </w:t>
+      </w:r>
+      <w:r>
+        <w:rPr>
+          <w:b w:val="0"/>
+        </w:rPr>
+        <w:t>Several times per day.</w:t>
+      </w:r>
+    </w:p>
+    <w:p/>
+    <w:p/>
+    <w:p>
+      <w:pPr>
+        <w:rPr>
+          <w:b/>
+        </w:rPr>
+      </w:pPr>
+      <w:r>
+        <w:rPr>
+          <w:b/>
+        </w:rPr>
+        <w:t xml:space="preserve">USE CASE 4 </w:t>
+      </w:r>
+    </w:p>
+    <w:p>
+      <w:pPr>
+        <w:pStyle w:val="Heading4"/>
+        <w:spacing w:line="360" w:lineRule="auto"/>
+        <w:ind w:firstLine="720"/>
+        <w:jc w:val="both"/>
+        <w:rPr>
+          <w:color w:val="auto"/>
+          <w:u w:val="single"/>
+        </w:rPr>
+      </w:pPr>
+      <w:r>
+        <w:rPr>
+          <w:color w:val="auto"/>
+          <w:u w:val="single"/>
+        </w:rPr>
+        <w:t>Fully-dressed Description</w:t>
+      </w:r>
+    </w:p>
+    <w:p>
+      <w:pPr>
+        <w:pStyle w:val="Style1"/>
+        <w:spacing w:line="360" w:lineRule="auto"/>
+        <w:ind w:left="0"/>
+      </w:pPr>
+      <w:r>
+        <w:t>Primary actor</w:t>
+      </w:r>
+      <w:r>
+        <w:t xml:space="preserve">:  </w:t>
+      </w:r>
+      <w:r>
+        <w:rPr>
+          <w:b w:val="0"/>
+        </w:rPr>
+        <w:t>Admin.</w:t>
+      </w:r>
+    </w:p>
+    <w:p>
+      <w:pPr>
+        <w:pStyle w:val="Style1"/>
+        <w:spacing w:line="360" w:lineRule="auto"/>
+        <w:ind w:left="0"/>
+        <w:rPr>
+          <w:b w:val="0"/>
+        </w:rPr>
+      </w:pPr>
+      <w:r>
+        <w:t>Goal in context</w:t>
+      </w:r>
+      <w:r>
+        <w:t>:</w:t>
+      </w:r>
+      <w:r>
+        <w:t xml:space="preserve"> </w:t>
+      </w:r>
+      <w:r>
+        <w:rPr>
+          <w:b w:val="0"/>
+        </w:rPr>
+        <w:t>Generating quiz report.</w:t>
+      </w:r>
+    </w:p>
+    <w:p>
+      <w:pPr>
+        <w:pStyle w:val="Style1"/>
+        <w:spacing w:line="360" w:lineRule="auto"/>
+        <w:ind w:left="0"/>
+        <w:rPr>
+          <w:b w:val="0"/>
+        </w:rPr>
+      </w:pPr>
+      <w:r>
+        <w:t>Level</w:t>
+      </w:r>
+      <w:r>
+        <w:t>:</w:t>
+      </w:r>
+      <w:r>
+        <w:t xml:space="preserve"> </w:t>
+      </w:r>
+      <w:r>
+        <w:rPr>
+          <w:b w:val="0"/>
+        </w:rPr>
+        <w:t>Admin level.</w:t>
+      </w:r>
+    </w:p>
+    <w:p>
+      <w:pPr>
+        <w:pStyle w:val="Style1"/>
+        <w:spacing w:line="360" w:lineRule="auto"/>
+        <w:ind w:left="0"/>
+      </w:pPr>
+      <w:r>
+        <w:t>Stakeholders and Interests</w:t>
+      </w:r>
+      <w:r>
+        <w:t>:</w:t>
+      </w:r>
+      <w:r>
+        <w:t xml:space="preserve"> </w:t>
+      </w:r>
+    </w:p>
+    <w:p>
+      <w:pPr>
+        <w:pStyle w:val="Style1"/>
+        <w:spacing w:line="360" w:lineRule="auto"/>
+        <w:ind w:left="0"/>
+        <w:rPr>
+          <w:b w:val="0"/>
+        </w:rPr>
+      </w:pPr>
+      <w:r>
+        <w:rPr>
+          <w:b w:val="0"/>
+        </w:rPr>
+        <w:lastRenderedPageBreak/>
+        <w:t>Admin: wants to create a class report.</w:t>
+      </w:r>
+    </w:p>
+    <w:p>
+      <w:pPr>
+        <w:pStyle w:val="Style1"/>
+        <w:spacing w:line="360" w:lineRule="auto"/>
+        <w:ind w:left="720" w:firstLine="0"/>
+        <w:rPr>
+          <w:b w:val="0"/>
+        </w:rPr>
+      </w:pPr>
+      <w:r>
+        <w:t>Preconditions</w:t>
+      </w:r>
+      <w:r>
+        <w:t>:</w:t>
+      </w:r>
+      <w:r>
+        <w:t xml:space="preserve"> </w:t>
+      </w:r>
+      <w:r>
+        <w:rPr>
+          <w:b w:val="0"/>
+        </w:rPr>
+        <w:t>Student profile must be available to combine into class report.</w:t>
+      </w:r>
+    </w:p>
+    <w:p>
+      <w:pPr>
+        <w:pStyle w:val="Style1"/>
+        <w:spacing w:line="360" w:lineRule="auto"/>
+        <w:ind w:left="0"/>
+        <w:rPr>
+          <w:b w:val="0"/>
+        </w:rPr>
+      </w:pPr>
+      <w:r>
+        <w:t>Minimum guarantee</w:t>
+      </w:r>
+      <w:r>
+        <w:t>:</w:t>
+      </w:r>
+      <w:r>
+        <w:t xml:space="preserve"> </w:t>
+      </w:r>
+      <w:r>
+        <w:rPr>
+          <w:b w:val="0"/>
+        </w:rPr>
+        <w:t>Admin has option to generate class report.</w:t>
+      </w:r>
+    </w:p>
+    <w:p>
+      <w:pPr>
+        <w:pStyle w:val="Style1"/>
+        <w:spacing w:line="360" w:lineRule="auto"/>
+        <w:ind w:left="720" w:firstLine="0"/>
+        <w:rPr>
+          <w:b w:val="0"/>
+        </w:rPr>
+      </w:pPr>
+      <w:r>
+        <w:t xml:space="preserve">Success guarantee: </w:t>
+      </w:r>
+      <w:r>
+        <w:rPr>
+          <w:b w:val="0"/>
+        </w:rPr>
+        <w:t>Class report is generated and displayed for the Admin to view.</w:t>
+      </w:r>
+    </w:p>
+    <w:p>
+      <w:pPr>
+        <w:pStyle w:val="Style1"/>
+        <w:spacing w:line="360" w:lineRule="auto"/>
+        <w:ind w:left="0"/>
+        <w:rPr>
+          <w:b w:val="0"/>
+        </w:rPr>
+      </w:pPr>
+      <w:r>
+        <w:t xml:space="preserve">Trigger: </w:t>
+      </w:r>
+      <w:r>
+        <w:rPr>
+          <w:b w:val="0"/>
+        </w:rPr>
+        <w:t>Admin</w:t>
+      </w:r>
+      <w:r>
+        <w:rPr>
+          <w:b w:val="0"/>
+        </w:rPr>
+        <w:t xml:space="preserve"> selects ‘create class report’ option.</w:t>
+      </w:r>
+    </w:p>
+    <w:p>
+      <w:pPr>
+        <w:pStyle w:val="Style1"/>
+        <w:spacing w:line="360" w:lineRule="auto"/>
+        <w:ind w:left="0" w:firstLine="0"/>
+        <w:rPr>
+          <w:b w:val="0"/>
+        </w:rPr>
+      </w:pPr>
+    </w:p>
+    <w:p>
+      <w:pPr>
+        <w:pStyle w:val="Style1"/>
+        <w:spacing w:line="360" w:lineRule="auto"/>
+        <w:ind w:left="0" w:firstLine="360"/>
+      </w:pPr>
+      <w:r>
+        <w:t>Main success scenario:</w:t>
+      </w:r>
+    </w:p>
+    <w:p>
+      <w:pPr>
+        <w:pStyle w:val="Style1"/>
+        <w:numPr>
+          <w:ilvl w:val="0"/>
+          <w:numId w:val="8"/>
+        </w:numPr>
+        <w:spacing w:line="360" w:lineRule="auto"/>
+        <w:rPr>
+          <w:b w:val="0"/>
+        </w:rPr>
+      </w:pPr>
+      <w:r>
+        <w:rPr>
+          <w:b w:val="0"/>
+        </w:rPr>
+        <w:t>Admin</w:t>
+      </w:r>
+      <w:r>
+        <w:rPr>
+          <w:b w:val="0"/>
+        </w:rPr>
+        <w:t xml:space="preserve"> selects option to generate class report.</w:t>
+      </w:r>
+    </w:p>
+    <w:p>
+      <w:pPr>
+        <w:pStyle w:val="Style1"/>
+        <w:numPr>
+          <w:ilvl w:val="0"/>
+          <w:numId w:val="8"/>
+        </w:numPr>
+        <w:spacing w:line="360" w:lineRule="auto"/>
+        <w:rPr>
+          <w:b w:val="0"/>
+        </w:rPr>
+      </w:pPr>
+      <w:r>
+        <w:rPr>
+          <w:b w:val="0"/>
+        </w:rPr>
+        <w:t>All student profiles are combined into a class report.</w:t>
+      </w:r>
+    </w:p>
+    <w:p>
+      <w:pPr>
+        <w:pStyle w:val="Style1"/>
+        <w:numPr>
+          <w:ilvl w:val="0"/>
+          <w:numId w:val="8"/>
+        </w:numPr>
+        <w:spacing w:line="360" w:lineRule="auto"/>
+        <w:rPr>
+          <w:b w:val="0"/>
+        </w:rPr>
+      </w:pPr>
+      <w:r>
+        <w:rPr>
+          <w:b w:val="0"/>
+        </w:rPr>
+        <w:t>Class report is displayed.</w:t>
+      </w:r>
+    </w:p>
+    <w:p>
+      <w:pPr>
+        <w:pStyle w:val="Style1"/>
+        <w:spacing w:line="360" w:lineRule="auto"/>
+        <w:ind w:left="0"/>
+        <w:rPr>
+          <w:color w:val="FF0000"/>
+        </w:rPr>
+      </w:pPr>
+      <w:r>
+        <w:t>Extensions</w:t>
+      </w:r>
+      <w:r>
+        <w:t>:</w:t>
+      </w:r>
+      <w:r>
+        <w:rPr>
+          <w:color w:val="FF0000"/>
+        </w:rPr>
+        <w:t xml:space="preserve"> </w:t>
+      </w:r>
+      <w:r>
+        <w:rPr>
+          <w:b w:val="0"/>
+        </w:rPr>
+        <w:t>No students enrolled in class so report impossible to create</w:t>
+      </w:r>
+    </w:p>
+    <w:p>
+      <w:pPr>
+        <w:pStyle w:val="Style1"/>
+        <w:spacing w:line="360" w:lineRule="auto"/>
+        <w:ind w:left="0"/>
+        <w:rPr>
+          <w:b w:val="0"/>
+        </w:rPr>
+      </w:pPr>
+      <w:r>
+        <w:t xml:space="preserve">Frequency of use: </w:t>
+      </w:r>
+      <w:r>
+        <w:rPr>
+          <w:b w:val="0"/>
+        </w:rPr>
+        <w:t>Once per week.</w:t>
+      </w:r>
+    </w:p>
+    <w:p/>
+    <w:p>
+      <w:pPr>
+        <w:rPr>
+          <w:b/>
+        </w:rPr>
+      </w:pPr>
+      <w:r>
+        <w:rPr>
+          <w:b/>
+        </w:rPr>
+        <w:t>USE CASE 5</w:t>
+      </w:r>
+    </w:p>
+    <w:p>
+      <w:pPr>
+        <w:pStyle w:val="Heading4"/>
+        <w:spacing w:line="360" w:lineRule="auto"/>
+        <w:ind w:firstLine="720"/>
+        <w:jc w:val="both"/>
+        <w:rPr>
+          <w:color w:val="auto"/>
+          <w:u w:val="single"/>
+        </w:rPr>
+      </w:pPr>
+      <w:r>
+        <w:rPr>
+          <w:color w:val="auto"/>
+          <w:u w:val="single"/>
+        </w:rPr>
+        <w:t>Fully-dressed Description</w:t>
+      </w:r>
+    </w:p>
+    <w:p>
+      <w:pPr>
+        <w:pStyle w:val="Style1"/>
+        <w:spacing w:line="360" w:lineRule="auto"/>
+        <w:ind w:left="0"/>
+      </w:pPr>
+      <w:r>
+        <w:t>Primary actor</w:t>
+      </w:r>
+      <w:r>
+        <w:t xml:space="preserve">:  </w:t>
+      </w:r>
+      <w:r>
+        <w:rPr>
+          <w:b w:val="0"/>
+        </w:rPr>
+        <w:t>Admin.</w:t>
+      </w:r>
+    </w:p>
+    <w:p>
+      <w:pPr>
+        <w:pStyle w:val="Style1"/>
+        <w:spacing w:line="360" w:lineRule="auto"/>
+        <w:ind w:left="720" w:firstLine="0"/>
+        <w:rPr>
+          <w:b w:val="0"/>
+        </w:rPr>
+      </w:pPr>
+      <w:r>
+        <w:t>Goal in context</w:t>
+      </w:r>
+      <w:r>
+        <w:t>:</w:t>
+      </w:r>
+      <w:r>
+        <w:t xml:space="preserve"> </w:t>
+      </w:r>
+      <w:r>
+        <w:rPr>
+          <w:b w:val="0"/>
+        </w:rPr>
+        <w:t>Admin able to add, delete and modify questions in the question bank.</w:t>
+      </w:r>
+    </w:p>
+    <w:p>
+      <w:pPr>
+        <w:pStyle w:val="Style1"/>
+        <w:spacing w:line="360" w:lineRule="auto"/>
+        <w:ind w:left="0"/>
+        <w:rPr>
+          <w:b w:val="0"/>
+        </w:rPr>
+      </w:pPr>
+      <w:r>
+        <w:t>Level</w:t>
+      </w:r>
+      <w:r>
+        <w:t>:</w:t>
+      </w:r>
+      <w:r>
+        <w:t xml:space="preserve"> </w:t>
+      </w:r>
+      <w:r>
+        <w:rPr>
+          <w:b w:val="0"/>
+        </w:rPr>
+        <w:t>Admin level.</w:t>
+      </w:r>
+    </w:p>
+    <w:p>
+      <w:pPr>
+        <w:pStyle w:val="Style1"/>
+        <w:spacing w:line="360" w:lineRule="auto"/>
+        <w:ind w:left="0"/>
+      </w:pPr>
+      <w:r>
+        <w:t>Stakeholders and Interests</w:t>
+      </w:r>
+      <w:r>
+        <w:t>:</w:t>
+      </w:r>
+      <w:r>
+        <w:t xml:space="preserve"> </w:t>
+      </w:r>
+    </w:p>
+    <w:p>
+      <w:pPr>
+        <w:pStyle w:val="Style1"/>
+        <w:spacing w:line="360" w:lineRule="auto"/>
+        <w:ind w:left="0"/>
+        <w:rPr>
+          <w:b w:val="0"/>
+        </w:rPr>
+      </w:pPr>
+      <w:r>
+        <w:rPr>
+          <w:b w:val="0"/>
+        </w:rPr>
+        <w:t>Admin: Wants to edit questions in question bank.</w:t>
+      </w:r>
+    </w:p>
+    <w:p>
+      <w:pPr>
+        <w:pStyle w:val="Style1"/>
+        <w:spacing w:line="360" w:lineRule="auto"/>
+        <w:ind w:left="0"/>
+        <w:rPr>
+          <w:b w:val="0"/>
+        </w:rPr>
+      </w:pPr>
+      <w:r>
+        <w:t>Preconditions</w:t>
+      </w:r>
+      <w:r>
+        <w:t>:</w:t>
+      </w:r>
+      <w:r>
+        <w:t xml:space="preserve"> </w:t>
+      </w:r>
+      <w:r>
+        <w:rPr>
+          <w:b w:val="0"/>
+        </w:rPr>
+        <w:t>Admin must be able to access question bank.</w:t>
+      </w:r>
+    </w:p>
+    <w:p>
+      <w:pPr>
+        <w:pStyle w:val="Style1"/>
+        <w:spacing w:line="360" w:lineRule="auto"/>
+        <w:ind w:left="0"/>
+        <w:rPr>
+          <w:b w:val="0"/>
+        </w:rPr>
+      </w:pPr>
+      <w:r>
+        <w:t>Minimum guarantee</w:t>
+      </w:r>
+      <w:r>
+        <w:t>:</w:t>
+      </w:r>
+      <w:r>
+        <w:t xml:space="preserve"> </w:t>
+      </w:r>
+      <w:r>
+        <w:rPr>
+          <w:b w:val="0"/>
+        </w:rPr>
+        <w:t>Admin able to access questions in the question bank.</w:t>
+      </w:r>
+    </w:p>
+    <w:p>
+      <w:pPr>
+        <w:pStyle w:val="Style1"/>
+        <w:spacing w:line="360" w:lineRule="auto"/>
+        <w:ind w:left="720" w:firstLine="0"/>
+        <w:rPr>
+          <w:b w:val="0"/>
+        </w:rPr>
+      </w:pPr>
+      <w:r>
+        <w:t xml:space="preserve">Success guarantee: </w:t>
+      </w:r>
+      <w:r>
+        <w:rPr>
+          <w:b w:val="0"/>
+        </w:rPr>
+        <w:t>Admin able to add, delete and modify questions in the question bank. All changes made to the question bank can be saved.</w:t>
+      </w:r>
+    </w:p>
+    <w:p>
+      <w:pPr>
+        <w:pStyle w:val="Style1"/>
+        <w:spacing w:line="360" w:lineRule="auto"/>
+        <w:ind w:left="0"/>
+        <w:rPr>
+          <w:b w:val="0"/>
+        </w:rPr>
+      </w:pPr>
+      <w:r>
+        <w:t xml:space="preserve">Trigger: </w:t>
+      </w:r>
+      <w:r>
+        <w:rPr>
+          <w:b w:val="0"/>
+        </w:rPr>
+        <w:t>Admin selects the ‘modify questions’ option.</w:t>
+      </w:r>
+    </w:p>
+    <w:p>
+      <w:pPr>
+        <w:pStyle w:val="Style1"/>
+        <w:spacing w:line="360" w:lineRule="auto"/>
+        <w:ind w:left="0" w:firstLine="0"/>
+        <w:rPr>
+          <w:b w:val="0"/>
+        </w:rPr>
+      </w:pPr>
+    </w:p>
+    <w:p>
+      <w:pPr>
+        <w:pStyle w:val="Style1"/>
+        <w:spacing w:line="360" w:lineRule="auto"/>
+        <w:ind w:left="0" w:firstLine="360"/>
+      </w:pPr>
+      <w:r>
+        <w:t>Main success scenario:</w:t>
+      </w:r>
+    </w:p>
+    <w:p>
+      <w:pPr>
+        <w:pStyle w:val="Style1"/>
+        <w:numPr>
+          <w:ilvl w:val="0"/>
+          <w:numId w:val="9"/>
+        </w:numPr>
+        <w:spacing w:line="360" w:lineRule="auto"/>
+        <w:rPr>
+          <w:b w:val="0"/>
+        </w:rPr>
+      </w:pPr>
+      <w:r>
+        <w:rPr>
+          <w:b w:val="0"/>
+        </w:rPr>
+        <w:t>Admin</w:t>
+      </w:r>
+      <w:r>
+        <w:rPr>
+          <w:b w:val="0"/>
+        </w:rPr>
+        <w:t xml:space="preserve"> selects the ‘modify questions’ option.</w:t>
+      </w:r>
+    </w:p>
+    <w:p>
+      <w:pPr>
+        <w:pStyle w:val="Style1"/>
+        <w:numPr>
+          <w:ilvl w:val="0"/>
+          <w:numId w:val="9"/>
+        </w:numPr>
+        <w:spacing w:line="360" w:lineRule="auto"/>
+        <w:rPr>
+          <w:b w:val="0"/>
+        </w:rPr>
+      </w:pPr>
+      <w:r>
+        <w:rPr>
+          <w:b w:val="0"/>
+        </w:rPr>
+        <w:t>Admin is brought to the questions editing page.</w:t>
+      </w:r>
+    </w:p>
+    <w:p>
+      <w:pPr>
+        <w:pStyle w:val="Style1"/>
+        <w:numPr>
+          <w:ilvl w:val="0"/>
+          <w:numId w:val="9"/>
+        </w:numPr>
+        <w:spacing w:line="360" w:lineRule="auto"/>
+        <w:rPr>
+          <w:b w:val="0"/>
+        </w:rPr>
+      </w:pPr>
+      <w:r>
+        <w:rPr>
+          <w:b w:val="0"/>
+        </w:rPr>
+        <w:t>Admin is then able to add, delete and modify questions in the question bank.</w:t>
+      </w:r>
+    </w:p>
+    <w:p>
+      <w:pPr>
+        <w:pStyle w:val="Style1"/>
+        <w:numPr>
+          <w:ilvl w:val="0"/>
+          <w:numId w:val="9"/>
+        </w:numPr>
+        <w:spacing w:line="360" w:lineRule="auto"/>
+        <w:rPr>
+          <w:b w:val="0"/>
+        </w:rPr>
+      </w:pPr>
+      <w:r>
+        <w:rPr>
+          <w:b w:val="0"/>
+        </w:rPr>
+        <w:t>Admin is able to save changes made to the question bank.</w:t>
+      </w:r>
+    </w:p>
+    <w:p>
+      <w:pPr>
+        <w:pStyle w:val="Style1"/>
+        <w:numPr>
+          <w:ilvl w:val="0"/>
+          <w:numId w:val="9"/>
+        </w:numPr>
+        <w:spacing w:line="360" w:lineRule="auto"/>
+        <w:rPr>
+          <w:b w:val="0"/>
+        </w:rPr>
+      </w:pPr>
+      <w:r>
+        <w:rPr>
+          <w:b w:val="0"/>
+        </w:rPr>
+        <w:t>Admin can then select the option to return to the menu screen.</w:t>
+      </w:r>
+    </w:p>
+    <w:p>
+      <w:pPr>
+        <w:pStyle w:val="Style1"/>
+        <w:spacing w:line="360" w:lineRule="auto"/>
+        <w:ind w:left="0" w:firstLine="0"/>
+        <w:rPr>
+          <w:b w:val="0"/>
+        </w:rPr>
+      </w:pPr>
+      <w:r>
+        <w:t xml:space="preserve">      Frequency of use: </w:t>
+      </w:r>
+      <w:r>
+        <w:rPr>
+          <w:b w:val="0"/>
+        </w:rPr>
+        <w:t>Several times per day.</w:t>
+      </w:r>
+    </w:p>
+    <w:p>
+      <w:r>
+        <w:t xml:space="preserve"> </w:t>
+      </w:r>
+    </w:p>
+    <w:p/>
+    <w:p>
+      <w:pPr>
+        <w:rPr>
+          <w:b/>
+        </w:rPr>
+      </w:pPr>
+      <w:r>
         <w:tab/>
       </w:r>
-      <w:bookmarkStart w:id="5" w:name="_Toc433120168"/>
-      <w:r>
-        <w:t xml:space="preserve">3.1.1 </w:t>
-      </w:r>
-      <w:r>
-        <w:t>Description</w:t>
-      </w:r>
-      <w:bookmarkEnd w:id="5"/>
-    </w:p>
-    <w:p>
-      <w:pPr>
-        <w:rPr>
-          <w:b/>
-        </w:rPr>
+    </w:p>
+    <w:p>
+      <w:pPr>
+        <w:pStyle w:val="Heading1"/>
+      </w:pPr>
+      <w:bookmarkStart w:id="7" w:name="_Toc433120169"/>
+      <w:r>
+        <w:t xml:space="preserve">4 </w:t>
+      </w:r>
+      <w:r>
+        <w:t>Conceptual Model</w:t>
+      </w:r>
+      <w:bookmarkEnd w:id="7"/>
+    </w:p>
+    <w:p>
+      <w:pPr>
+        <w:pStyle w:val="Heading2"/>
       </w:pPr>
       <w:r>
         <w:tab/>
       </w:r>
+      <w:bookmarkStart w:id="8" w:name="_Toc433120170"/>
+      <w:r>
+        <w:t xml:space="preserve">4.1 </w:t>
+      </w:r>
+      <w:r>
+        <w:t>UML Class Conceptual Model</w:t>
+      </w:r>
+      <w:bookmarkEnd w:id="8"/>
+    </w:p>
+    <w:p>
+      <w:pPr>
+        <w:pStyle w:val="Caption"/>
+        <w:rPr>
+          <w:b/>
+        </w:rPr>
+      </w:pPr>
+      <w:r>
+        <w:rPr>
+          <w:b/>
+        </w:rPr>
+        <w:tab/>
+      </w:r>
+    </w:p>
+    <w:p>
+      <w:pPr>
+        <w:pStyle w:val="Heading2"/>
+      </w:pPr>
+      <w:r>
+        <w:tab/>
+      </w:r>
+      <w:bookmarkStart w:id="9" w:name="_Toc433120171"/>
+      <w:r>
+        <w:t xml:space="preserve">4.2 </w:t>
+      </w:r>
+      <w:r>
+        <w:t>Modelling Assumptions</w:t>
+      </w:r>
+      <w:bookmarkEnd w:id="9"/>
     </w:p>
     <w:p>
       <w:pPr>
         <w:pStyle w:val="Heading1"/>
       </w:pPr>
-      <w:bookmarkStart w:id="6" w:name="_Toc433120169"/>
-      <w:r>
-        <w:t xml:space="preserve">4 </w:t>
-      </w:r>
-      <w:r>
-        <w:t>Conceptual Model</w:t>
-      </w:r>
-      <w:bookmarkEnd w:id="6"/>
+      <w:bookmarkStart w:id="10" w:name="_Toc433120172"/>
+      <w:r>
+        <w:t>5 Behaviour Analysis</w:t>
+      </w:r>
+      <w:bookmarkEnd w:id="10"/>
     </w:p>
     <w:p>
       <w:pPr>
@@ -558,67 +2735,11 @@
       <w:r>
         <w:tab/>
       </w:r>
-      <w:bookmarkStart w:id="7" w:name="_Toc433120170"/>
-      <w:r>
-        <w:t xml:space="preserve">4.1 </w:t>
-      </w:r>
-      <w:r>
-        <w:t>UML Class Conceptual Model</w:t>
-      </w:r>
-      <w:bookmarkEnd w:id="7"/>
-    </w:p>
-    <w:p>
-      <w:pPr>
-        <w:pStyle w:val="Caption"/>
-        <w:rPr>
-          <w:b/>
-        </w:rPr>
-      </w:pPr>
-      <w:r>
-        <w:rPr>
-          <w:b/>
-        </w:rPr>
-        <w:tab/>
-      </w:r>
-    </w:p>
-    <w:p>
-      <w:pPr>
-        <w:pStyle w:val="Heading2"/>
-      </w:pPr>
-      <w:r>
-        <w:tab/>
-      </w:r>
-      <w:bookmarkStart w:id="8" w:name="_Toc433120171"/>
-      <w:r>
-        <w:t xml:space="preserve">4.2 </w:t>
-      </w:r>
-      <w:r>
-        <w:t>Modelling Assumptions</w:t>
-      </w:r>
-      <w:bookmarkEnd w:id="8"/>
-    </w:p>
-    <w:p>
-      <w:pPr>
-        <w:pStyle w:val="Heading1"/>
-      </w:pPr>
-      <w:bookmarkStart w:id="9" w:name="_Toc433120172"/>
-      <w:r>
-        <w:t>5 Behaviour Analysis</w:t>
-      </w:r>
-      <w:bookmarkEnd w:id="9"/>
-    </w:p>
-    <w:p>
-      <w:pPr>
-        <w:pStyle w:val="Heading2"/>
-      </w:pPr>
-      <w:r>
-        <w:tab/>
-      </w:r>
-      <w:bookmarkStart w:id="10" w:name="_Toc433120173"/>
+      <w:bookmarkStart w:id="11" w:name="_Toc433120173"/>
       <w:r>
         <w:t>Sequence diagram</w:t>
       </w:r>
-      <w:bookmarkEnd w:id="10"/>
+      <w:bookmarkEnd w:id="11"/>
     </w:p>
     <w:p>
       <w:pPr>
@@ -767,11 +2888,11 @@
         <w:lastRenderedPageBreak/>
         <w:tab/>
       </w:r>
-      <w:bookmarkStart w:id="11" w:name="_Toc433120174"/>
+      <w:bookmarkStart w:id="12" w:name="_Toc433120174"/>
       <w:r>
         <w:t>Activity diagram</w:t>
       </w:r>
-      <w:bookmarkEnd w:id="11"/>
+      <w:bookmarkEnd w:id="12"/>
     </w:p>
     <w:p>
       <w:r>
@@ -785,11 +2906,11 @@
       <w:r>
         <w:tab/>
       </w:r>
-      <w:bookmarkStart w:id="12" w:name="_Toc433120175"/>
+      <w:bookmarkStart w:id="13" w:name="_Toc433120175"/>
       <w:r>
         <w:t>State diagram</w:t>
       </w:r>
-      <w:bookmarkEnd w:id="12"/>
+      <w:bookmarkEnd w:id="13"/>
     </w:p>
     <w:p>
       <w:r>
@@ -855,7 +2976,7 @@
       <w:pPr>
         <w:pStyle w:val="Heading1"/>
       </w:pPr>
-      <w:bookmarkStart w:id="13" w:name="_Toc433120176"/>
+      <w:bookmarkStart w:id="14" w:name="_Toc433120176"/>
       <w:r>
         <w:t>6</w:t>
       </w:r>
@@ -868,7 +2989,7 @@
       <w:r>
         <w:t>em Design Observations and Recommendations</w:t>
       </w:r>
-      <w:bookmarkEnd w:id="13"/>
+      <w:bookmarkEnd w:id="14"/>
     </w:p>
     <w:p>
       <w:pPr>
@@ -879,7 +3000,7 @@
       <w:pPr>
         <w:pStyle w:val="Heading1"/>
       </w:pPr>
-      <w:bookmarkStart w:id="14" w:name="_Toc433120177"/>
+      <w:bookmarkStart w:id="15" w:name="_Toc433120177"/>
       <w:r>
         <w:lastRenderedPageBreak/>
         <w:t xml:space="preserve">7 </w:t>
@@ -887,7 +3008,7 @@
       <w:r>
         <w:t>Software Design</w:t>
       </w:r>
-      <w:bookmarkEnd w:id="14"/>
+      <w:bookmarkEnd w:id="15"/>
       <w:r>
         <w:t xml:space="preserve"> </w:t>
       </w:r>
@@ -899,11 +3020,11 @@
       <w:r>
         <w:tab/>
       </w:r>
-      <w:bookmarkStart w:id="15" w:name="_Toc433120178"/>
+      <w:bookmarkStart w:id="16" w:name="_Toc433120178"/>
       <w:r>
         <w:t>Interaction Analysis</w:t>
       </w:r>
-      <w:bookmarkEnd w:id="15"/>
+      <w:bookmarkEnd w:id="16"/>
     </w:p>
     <w:p>
       <w:pPr>
@@ -912,11 +3033,11 @@
       <w:r>
         <w:tab/>
       </w:r>
-      <w:bookmarkStart w:id="16" w:name="_Toc433120179"/>
+      <w:bookmarkStart w:id="17" w:name="_Toc433120179"/>
       <w:r>
         <w:t>Detailed Sequence Diagrams</w:t>
       </w:r>
-      <w:bookmarkEnd w:id="16"/>
+      <w:bookmarkEnd w:id="17"/>
     </w:p>
     <w:p>
       <w:pPr>
@@ -1147,11 +3268,11 @@
       <w:r>
         <w:tab/>
       </w:r>
-      <w:bookmarkStart w:id="17" w:name="_Toc433120180"/>
+      <w:bookmarkStart w:id="18" w:name="_Toc433120180"/>
       <w:r>
         <w:t>Refined Class Diagram</w:t>
       </w:r>
-      <w:bookmarkEnd w:id="17"/>
+      <w:bookmarkEnd w:id="18"/>
     </w:p>
     <w:p>
       <w:r>
@@ -1165,11 +3286,11 @@
       <w:r>
         <w:tab/>
       </w:r>
-      <w:bookmarkStart w:id="18" w:name="_Toc433120181"/>
+      <w:bookmarkStart w:id="19" w:name="_Toc433120181"/>
       <w:r>
         <w:t>Implementation Recommendations and Notes</w:t>
       </w:r>
-      <w:bookmarkEnd w:id="18"/>
+      <w:bookmarkEnd w:id="19"/>
     </w:p>
     <w:sectPr>
       <w:pgSz w:w="11906" w:h="16838"/>
@@ -1272,7 +3393,7 @@
                 <w:sz w:val="24"/>
                 <w:szCs w:val="24"/>
               </w:rPr>
-              <w:t>3</w:t>
+              <w:t>2</w:t>
             </w:r>
             <w:r>
               <w:rPr>
@@ -1321,7 +3442,7 @@
                 <w:sz w:val="24"/>
                 <w:szCs w:val="24"/>
               </w:rPr>
-              <w:t>5</w:t>
+              <w:t>9</w:t>
             </w:r>
             <w:r>
               <w:rPr>
@@ -1428,6 +3549,183 @@
 <file path=word/numbering.xml><?xml version="1.0" encoding="utf-8"?>
 <w:numbering xmlns:wpc="http://schemas.microsoft.com/office/word/2010/wordprocessingCanvas" xmlns:mc="http://schemas.openxmlformats.org/markup-compatibility/2006" xmlns:o="urn:schemas-microsoft-com:office:office" xmlns:r="http://schemas.openxmlformats.org/officeDocument/2006/relationships" xmlns:m="http://schemas.openxmlformats.org/officeDocument/2006/math" xmlns:v="urn:schemas-microsoft-com:vml" xmlns:wp14="http://schemas.microsoft.com/office/word/2010/wordprocessingDrawing" xmlns:wp="http://schemas.openxmlformats.org/drawingml/2006/wordprocessingDrawing" xmlns:w10="urn:schemas-microsoft-com:office:word" xmlns:w="http://schemas.openxmlformats.org/wordprocessingml/2006/main" xmlns:w14="http://schemas.microsoft.com/office/word/2010/wordml" xmlns:wpg="http://schemas.microsoft.com/office/word/2010/wordprocessingGroup" xmlns:wpi="http://schemas.microsoft.com/office/word/2010/wordprocessingInk" xmlns:wne="http://schemas.microsoft.com/office/word/2006/wordml" xmlns:wps="http://schemas.microsoft.com/office/word/2010/wordprocessingShape" mc:Ignorable="w14 wp14">
   <w:abstractNum w:abstractNumId="0">
+    <w:nsid w:val="17F303A4"/>
+    <w:multiLevelType w:val="hybridMultilevel"/>
+    <w:tmpl w:val="005AB5E8"/>
+    <w:lvl w:ilvl="0" w:tplc="0409000F">
+      <w:start w:val="1"/>
+      <w:numFmt w:val="decimal"/>
+      <w:lvlText w:val="%1."/>
+      <w:lvlJc w:val="left"/>
+      <w:pPr>
+        <w:ind w:left="1440" w:hanging="360"/>
+      </w:pPr>
+    </w:lvl>
+    <w:lvl w:ilvl="1" w:tplc="04090019" w:tentative="1">
+      <w:start w:val="1"/>
+      <w:numFmt w:val="lowerLetter"/>
+      <w:lvlText w:val="%2."/>
+      <w:lvlJc w:val="left"/>
+      <w:pPr>
+        <w:ind w:left="2160" w:hanging="360"/>
+      </w:pPr>
+    </w:lvl>
+    <w:lvl w:ilvl="2" w:tplc="0409001B" w:tentative="1">
+      <w:start w:val="1"/>
+      <w:numFmt w:val="lowerRoman"/>
+      <w:lvlText w:val="%3."/>
+      <w:lvlJc w:val="right"/>
+      <w:pPr>
+        <w:ind w:left="2880" w:hanging="180"/>
+      </w:pPr>
+    </w:lvl>
+    <w:lvl w:ilvl="3" w:tplc="0409000F" w:tentative="1">
+      <w:start w:val="1"/>
+      <w:numFmt w:val="decimal"/>
+      <w:lvlText w:val="%4."/>
+      <w:lvlJc w:val="left"/>
+      <w:pPr>
+        <w:ind w:left="3600" w:hanging="360"/>
+      </w:pPr>
+    </w:lvl>
+    <w:lvl w:ilvl="4" w:tplc="04090019" w:tentative="1">
+      <w:start w:val="1"/>
+      <w:numFmt w:val="lowerLetter"/>
+      <w:lvlText w:val="%5."/>
+      <w:lvlJc w:val="left"/>
+      <w:pPr>
+        <w:ind w:left="4320" w:hanging="360"/>
+      </w:pPr>
+    </w:lvl>
+    <w:lvl w:ilvl="5" w:tplc="0409001B" w:tentative="1">
+      <w:start w:val="1"/>
+      <w:numFmt w:val="lowerRoman"/>
+      <w:lvlText w:val="%6."/>
+      <w:lvlJc w:val="right"/>
+      <w:pPr>
+        <w:ind w:left="5040" w:hanging="180"/>
+      </w:pPr>
+    </w:lvl>
+    <w:lvl w:ilvl="6" w:tplc="0409000F" w:tentative="1">
+      <w:start w:val="1"/>
+      <w:numFmt w:val="decimal"/>
+      <w:lvlText w:val="%7."/>
+      <w:lvlJc w:val="left"/>
+      <w:pPr>
+        <w:ind w:left="5760" w:hanging="360"/>
+      </w:pPr>
+    </w:lvl>
+    <w:lvl w:ilvl="7" w:tplc="04090019" w:tentative="1">
+      <w:start w:val="1"/>
+      <w:numFmt w:val="lowerLetter"/>
+      <w:lvlText w:val="%8."/>
+      <w:lvlJc w:val="left"/>
+      <w:pPr>
+        <w:ind w:left="6480" w:hanging="360"/>
+      </w:pPr>
+    </w:lvl>
+    <w:lvl w:ilvl="8" w:tplc="0409001B" w:tentative="1">
+      <w:start w:val="1"/>
+      <w:numFmt w:val="lowerRoman"/>
+      <w:lvlText w:val="%9."/>
+      <w:lvlJc w:val="right"/>
+      <w:pPr>
+        <w:ind w:left="7200" w:hanging="180"/>
+      </w:pPr>
+    </w:lvl>
+  </w:abstractNum>
+  <w:abstractNum w:abstractNumId="1">
+    <w:nsid w:val="314016D8"/>
+    <w:multiLevelType w:val="hybridMultilevel"/>
+    <w:tmpl w:val="67B4BEAA"/>
+    <w:lvl w:ilvl="0" w:tplc="12BC3C32">
+      <w:start w:val="1"/>
+      <w:numFmt w:val="decimal"/>
+      <w:lvlText w:val="%1."/>
+      <w:lvlJc w:val="left"/>
+      <w:pPr>
+        <w:ind w:left="1440" w:hanging="360"/>
+      </w:pPr>
+      <w:rPr>
+        <w:rFonts w:hint="default"/>
+        <w:b/>
+        <w:color w:val="auto"/>
+      </w:rPr>
+    </w:lvl>
+    <w:lvl w:ilvl="1" w:tplc="04090019" w:tentative="1">
+      <w:start w:val="1"/>
+      <w:numFmt w:val="lowerLetter"/>
+      <w:lvlText w:val="%2."/>
+      <w:lvlJc w:val="left"/>
+      <w:pPr>
+        <w:ind w:left="2160" w:hanging="360"/>
+      </w:pPr>
+    </w:lvl>
+    <w:lvl w:ilvl="2" w:tplc="0409001B" w:tentative="1">
+      <w:start w:val="1"/>
+      <w:numFmt w:val="lowerRoman"/>
+      <w:lvlText w:val="%3."/>
+      <w:lvlJc w:val="right"/>
+      <w:pPr>
+        <w:ind w:left="2880" w:hanging="180"/>
+      </w:pPr>
+    </w:lvl>
+    <w:lvl w:ilvl="3" w:tplc="0409000F" w:tentative="1">
+      <w:start w:val="1"/>
+      <w:numFmt w:val="decimal"/>
+      <w:lvlText w:val="%4."/>
+      <w:lvlJc w:val="left"/>
+      <w:pPr>
+        <w:ind w:left="3600" w:hanging="360"/>
+      </w:pPr>
+    </w:lvl>
+    <w:lvl w:ilvl="4" w:tplc="04090019" w:tentative="1">
+      <w:start w:val="1"/>
+      <w:numFmt w:val="lowerLetter"/>
+      <w:lvlText w:val="%5."/>
+      <w:lvlJc w:val="left"/>
+      <w:pPr>
+        <w:ind w:left="4320" w:hanging="360"/>
+      </w:pPr>
+    </w:lvl>
+    <w:lvl w:ilvl="5" w:tplc="0409001B" w:tentative="1">
+      <w:start w:val="1"/>
+      <w:numFmt w:val="lowerRoman"/>
+      <w:lvlText w:val="%6."/>
+      <w:lvlJc w:val="right"/>
+      <w:pPr>
+        <w:ind w:left="5040" w:hanging="180"/>
+      </w:pPr>
+    </w:lvl>
+    <w:lvl w:ilvl="6" w:tplc="0409000F" w:tentative="1">
+      <w:start w:val="1"/>
+      <w:numFmt w:val="decimal"/>
+      <w:lvlText w:val="%7."/>
+      <w:lvlJc w:val="left"/>
+      <w:pPr>
+        <w:ind w:left="5760" w:hanging="360"/>
+      </w:pPr>
+    </w:lvl>
+    <w:lvl w:ilvl="7" w:tplc="04090019" w:tentative="1">
+      <w:start w:val="1"/>
+      <w:numFmt w:val="lowerLetter"/>
+      <w:lvlText w:val="%8."/>
+      <w:lvlJc w:val="left"/>
+      <w:pPr>
+        <w:ind w:left="6480" w:hanging="360"/>
+      </w:pPr>
+    </w:lvl>
+    <w:lvl w:ilvl="8" w:tplc="0409001B" w:tentative="1">
+      <w:start w:val="1"/>
+      <w:numFmt w:val="lowerRoman"/>
+      <w:lvlText w:val="%9."/>
+      <w:lvlJc w:val="right"/>
+      <w:pPr>
+        <w:ind w:left="7200" w:hanging="180"/>
+      </w:pPr>
+    </w:lvl>
+  </w:abstractNum>
+  <w:abstractNum w:abstractNumId="2">
     <w:nsid w:val="31BB06B2"/>
     <w:multiLevelType w:val="hybridMultilevel"/>
     <w:tmpl w:val="A926CAFE"/>
@@ -1540,7 +3838,93 @@
       </w:rPr>
     </w:lvl>
   </w:abstractNum>
-  <w:abstractNum w:abstractNumId="1">
+  <w:abstractNum w:abstractNumId="3">
+    <w:nsid w:val="464515C2"/>
+    <w:multiLevelType w:val="hybridMultilevel"/>
+    <w:tmpl w:val="08E47248"/>
+    <w:lvl w:ilvl="0" w:tplc="0409000F">
+      <w:start w:val="1"/>
+      <w:numFmt w:val="decimal"/>
+      <w:lvlText w:val="%1."/>
+      <w:lvlJc w:val="left"/>
+      <w:pPr>
+        <w:ind w:left="1080" w:hanging="360"/>
+      </w:pPr>
+    </w:lvl>
+    <w:lvl w:ilvl="1" w:tplc="04090019" w:tentative="1">
+      <w:start w:val="1"/>
+      <w:numFmt w:val="lowerLetter"/>
+      <w:lvlText w:val="%2."/>
+      <w:lvlJc w:val="left"/>
+      <w:pPr>
+        <w:ind w:left="1800" w:hanging="360"/>
+      </w:pPr>
+    </w:lvl>
+    <w:lvl w:ilvl="2" w:tplc="0409001B" w:tentative="1">
+      <w:start w:val="1"/>
+      <w:numFmt w:val="lowerRoman"/>
+      <w:lvlText w:val="%3."/>
+      <w:lvlJc w:val="right"/>
+      <w:pPr>
+        <w:ind w:left="2520" w:hanging="180"/>
+      </w:pPr>
+    </w:lvl>
+    <w:lvl w:ilvl="3" w:tplc="0409000F" w:tentative="1">
+      <w:start w:val="1"/>
+      <w:numFmt w:val="decimal"/>
+      <w:lvlText w:val="%4."/>
+      <w:lvlJc w:val="left"/>
+      <w:pPr>
+        <w:ind w:left="3240" w:hanging="360"/>
+      </w:pPr>
+    </w:lvl>
+    <w:lvl w:ilvl="4" w:tplc="04090019" w:tentative="1">
+      <w:start w:val="1"/>
+      <w:numFmt w:val="lowerLetter"/>
+      <w:lvlText w:val="%5."/>
+      <w:lvlJc w:val="left"/>
+      <w:pPr>
+        <w:ind w:left="3960" w:hanging="360"/>
+      </w:pPr>
+    </w:lvl>
+    <w:lvl w:ilvl="5" w:tplc="0409001B" w:tentative="1">
+      <w:start w:val="1"/>
+      <w:numFmt w:val="lowerRoman"/>
+      <w:lvlText w:val="%6."/>
+      <w:lvlJc w:val="right"/>
+      <w:pPr>
+        <w:ind w:left="4680" w:hanging="180"/>
+      </w:pPr>
+    </w:lvl>
+    <w:lvl w:ilvl="6" w:tplc="0409000F" w:tentative="1">
+      <w:start w:val="1"/>
+      <w:numFmt w:val="decimal"/>
+      <w:lvlText w:val="%7."/>
+      <w:lvlJc w:val="left"/>
+      <w:pPr>
+        <w:ind w:left="5400" w:hanging="360"/>
+      </w:pPr>
+    </w:lvl>
+    <w:lvl w:ilvl="7" w:tplc="04090019" w:tentative="1">
+      <w:start w:val="1"/>
+      <w:numFmt w:val="lowerLetter"/>
+      <w:lvlText w:val="%8."/>
+      <w:lvlJc w:val="left"/>
+      <w:pPr>
+        <w:ind w:left="6120" w:hanging="360"/>
+      </w:pPr>
+    </w:lvl>
+    <w:lvl w:ilvl="8" w:tplc="0409001B" w:tentative="1">
+      <w:start w:val="1"/>
+      <w:numFmt w:val="lowerRoman"/>
+      <w:lvlText w:val="%9."/>
+      <w:lvlJc w:val="right"/>
+      <w:pPr>
+        <w:ind w:left="6840" w:hanging="180"/>
+      </w:pPr>
+    </w:lvl>
+  </w:abstractNum>
+  <w:abstractNum w:abstractNumId="4">
     <w:nsid w:val="4CE113EE"/>
     <w:multiLevelType w:val="hybridMultilevel"/>
     <w:tmpl w:val="AC40BAAA"/>
@@ -1626,7 +4010,443 @@
       </w:pPr>
     </w:lvl>
   </w:abstractNum>
-  <w:abstractNum w:abstractNumId="2">
+  <w:abstractNum w:abstractNumId="5">
+    <w:nsid w:val="656F2C2D"/>
+    <w:multiLevelType w:val="hybridMultilevel"/>
+    <w:tmpl w:val="08E47248"/>
+    <w:lvl w:ilvl="0" w:tplc="0409000F">
+      <w:start w:val="1"/>
+      <w:numFmt w:val="decimal"/>
+      <w:lvlText w:val="%1."/>
+      <w:lvlJc w:val="left"/>
+      <w:pPr>
+        <w:ind w:left="1080" w:hanging="360"/>
+      </w:pPr>
+    </w:lvl>
+    <w:lvl w:ilvl="1" w:tplc="04090019" w:tentative="1">
+      <w:start w:val="1"/>
+      <w:numFmt w:val="lowerLetter"/>
+      <w:lvlText w:val="%2."/>
+      <w:lvlJc w:val="left"/>
+      <w:pPr>
+        <w:ind w:left="1800" w:hanging="360"/>
+      </w:pPr>
+    </w:lvl>
+    <w:lvl w:ilvl="2" w:tplc="0409001B" w:tentative="1">
+      <w:start w:val="1"/>
+      <w:numFmt w:val="lowerRoman"/>
+      <w:lvlText w:val="%3."/>
+      <w:lvlJc w:val="right"/>
+      <w:pPr>
+        <w:ind w:left="2520" w:hanging="180"/>
+      </w:pPr>
+    </w:lvl>
+    <w:lvl w:ilvl="3" w:tplc="0409000F" w:tentative="1">
+      <w:start w:val="1"/>
+      <w:numFmt w:val="decimal"/>
+      <w:lvlText w:val="%4."/>
+      <w:lvlJc w:val="left"/>
+      <w:pPr>
+        <w:ind w:left="3240" w:hanging="360"/>
+      </w:pPr>
+    </w:lvl>
+    <w:lvl w:ilvl="4" w:tplc="04090019" w:tentative="1">
+      <w:start w:val="1"/>
+      <w:numFmt w:val="lowerLetter"/>
+      <w:lvlText w:val="%5."/>
+      <w:lvlJc w:val="left"/>
+      <w:pPr>
+        <w:ind w:left="3960" w:hanging="360"/>
+      </w:pPr>
+    </w:lvl>
+    <w:lvl w:ilvl="5" w:tplc="0409001B" w:tentative="1">
+      <w:start w:val="1"/>
+      <w:numFmt w:val="lowerRoman"/>
+      <w:lvlText w:val="%6."/>
+      <w:lvlJc w:val="right"/>
+      <w:pPr>
+        <w:ind w:left="4680" w:hanging="180"/>
+      </w:pPr>
+    </w:lvl>
+    <w:lvl w:ilvl="6" w:tplc="0409000F" w:tentative="1">
+      <w:start w:val="1"/>
+      <w:numFmt w:val="decimal"/>
+      <w:lvlText w:val="%7."/>
+      <w:lvlJc w:val="left"/>
+      <w:pPr>
+        <w:ind w:left="5400" w:hanging="360"/>
+      </w:pPr>
+    </w:lvl>
+    <w:lvl w:ilvl="7" w:tplc="04090019" w:tentative="1">
+      <w:start w:val="1"/>
+      <w:numFmt w:val="lowerLetter"/>
+      <w:lvlText w:val="%8."/>
+      <w:lvlJc w:val="left"/>
+      <w:pPr>
+        <w:ind w:left="6120" w:hanging="360"/>
+      </w:pPr>
+    </w:lvl>
+    <w:lvl w:ilvl="8" w:tplc="0409001B" w:tentative="1">
+      <w:start w:val="1"/>
+      <w:numFmt w:val="lowerRoman"/>
+      <w:lvlText w:val="%9."/>
+      <w:lvlJc w:val="right"/>
+      <w:pPr>
+        <w:ind w:left="6840" w:hanging="180"/>
+      </w:pPr>
+    </w:lvl>
+  </w:abstractNum>
+  <w:abstractNum w:abstractNumId="6">
+    <w:nsid w:val="668A167C"/>
+    <w:multiLevelType w:val="hybridMultilevel"/>
+    <w:tmpl w:val="B2F039AA"/>
+    <w:lvl w:ilvl="0" w:tplc="0409000F">
+      <w:start w:val="1"/>
+      <w:numFmt w:val="decimal"/>
+      <w:lvlText w:val="%1."/>
+      <w:lvlJc w:val="left"/>
+      <w:pPr>
+        <w:ind w:left="1080" w:hanging="360"/>
+      </w:pPr>
+    </w:lvl>
+    <w:lvl w:ilvl="1" w:tplc="04090019" w:tentative="1">
+      <w:start w:val="1"/>
+      <w:numFmt w:val="lowerLetter"/>
+      <w:lvlText w:val="%2."/>
+      <w:lvlJc w:val="left"/>
+      <w:pPr>
+        <w:ind w:left="1800" w:hanging="360"/>
+      </w:pPr>
+    </w:lvl>
+    <w:lvl w:ilvl="2" w:tplc="0409001B" w:tentative="1">
+      <w:start w:val="1"/>
+      <w:numFmt w:val="lowerRoman"/>
+      <w:lvlText w:val="%3."/>
+      <w:lvlJc w:val="right"/>
+      <w:pPr>
+        <w:ind w:left="2520" w:hanging="180"/>
+      </w:pPr>
+    </w:lvl>
+    <w:lvl w:ilvl="3" w:tplc="0409000F" w:tentative="1">
+      <w:start w:val="1"/>
+      <w:numFmt w:val="decimal"/>
+      <w:lvlText w:val="%4."/>
+      <w:lvlJc w:val="left"/>
+      <w:pPr>
+        <w:ind w:left="3240" w:hanging="360"/>
+      </w:pPr>
+    </w:lvl>
+    <w:lvl w:ilvl="4" w:tplc="04090019" w:tentative="1">
+      <w:start w:val="1"/>
+      <w:numFmt w:val="lowerLetter"/>
+      <w:lvlText w:val="%5."/>
+      <w:lvlJc w:val="left"/>
+      <w:pPr>
+        <w:ind w:left="3960" w:hanging="360"/>
+      </w:pPr>
+    </w:lvl>
+    <w:lvl w:ilvl="5" w:tplc="0409001B" w:tentative="1">
+      <w:start w:val="1"/>
+      <w:numFmt w:val="lowerRoman"/>
+      <w:lvlText w:val="%6."/>
+      <w:lvlJc w:val="right"/>
+      <w:pPr>
+        <w:ind w:left="4680" w:hanging="180"/>
+      </w:pPr>
+    </w:lvl>
+    <w:lvl w:ilvl="6" w:tplc="0409000F" w:tentative="1">
+      <w:start w:val="1"/>
+      <w:numFmt w:val="decimal"/>
+      <w:lvlText w:val="%7."/>
+      <w:lvlJc w:val="left"/>
+      <w:pPr>
+        <w:ind w:left="5400" w:hanging="360"/>
+      </w:pPr>
+    </w:lvl>
+    <w:lvl w:ilvl="7" w:tplc="04090019" w:tentative="1">
+      <w:start w:val="1"/>
+      <w:numFmt w:val="lowerLetter"/>
+      <w:lvlText w:val="%8."/>
+      <w:lvlJc w:val="left"/>
+      <w:pPr>
+        <w:ind w:left="6120" w:hanging="360"/>
+      </w:pPr>
+    </w:lvl>
+    <w:lvl w:ilvl="8" w:tplc="0409001B" w:tentative="1">
+      <w:start w:val="1"/>
+      <w:numFmt w:val="lowerRoman"/>
+      <w:lvlText w:val="%9."/>
+      <w:lvlJc w:val="right"/>
+      <w:pPr>
+        <w:ind w:left="6840" w:hanging="180"/>
+      </w:pPr>
+    </w:lvl>
+  </w:abstractNum>
+  <w:abstractNum w:abstractNumId="7">
+    <w:nsid w:val="6D495769"/>
+    <w:multiLevelType w:val="hybridMultilevel"/>
+    <w:tmpl w:val="4ECA0C32"/>
+    <w:lvl w:ilvl="0" w:tplc="0409000F">
+      <w:start w:val="1"/>
+      <w:numFmt w:val="decimal"/>
+      <w:lvlText w:val="%1."/>
+      <w:lvlJc w:val="left"/>
+      <w:pPr>
+        <w:ind w:left="1440" w:hanging="360"/>
+      </w:pPr>
+    </w:lvl>
+    <w:lvl w:ilvl="1" w:tplc="04090019">
+      <w:start w:val="1"/>
+      <w:numFmt w:val="lowerLetter"/>
+      <w:lvlText w:val="%2."/>
+      <w:lvlJc w:val="left"/>
+      <w:pPr>
+        <w:ind w:left="2160" w:hanging="360"/>
+      </w:pPr>
+    </w:lvl>
+    <w:lvl w:ilvl="2" w:tplc="0409001B" w:tentative="1">
+      <w:start w:val="1"/>
+      <w:numFmt w:val="lowerRoman"/>
+      <w:lvlText w:val="%3."/>
+      <w:lvlJc w:val="right"/>
+      <w:pPr>
+        <w:ind w:left="2880" w:hanging="180"/>
+      </w:pPr>
+    </w:lvl>
+    <w:lvl w:ilvl="3" w:tplc="0409000F" w:tentative="1">
+      <w:start w:val="1"/>
+      <w:numFmt w:val="decimal"/>
+      <w:lvlText w:val="%4."/>
+      <w:lvlJc w:val="left"/>
+      <w:pPr>
+        <w:ind w:left="3600" w:hanging="360"/>
+      </w:pPr>
+    </w:lvl>
+    <w:lvl w:ilvl="4" w:tplc="04090019" w:tentative="1">
+      <w:start w:val="1"/>
+      <w:numFmt w:val="lowerLetter"/>
+      <w:lvlText w:val="%5."/>
+      <w:lvlJc w:val="left"/>
+      <w:pPr>
+        <w:ind w:left="4320" w:hanging="360"/>
+      </w:pPr>
+    </w:lvl>
+    <w:lvl w:ilvl="5" w:tplc="0409001B" w:tentative="1">
+      <w:start w:val="1"/>
+      <w:numFmt w:val="lowerRoman"/>
+      <w:lvlText w:val="%6."/>
+      <w:lvlJc w:val="right"/>
+      <w:pPr>
+        <w:ind w:left="5040" w:hanging="180"/>
+      </w:pPr>
+    </w:lvl>
+    <w:lvl w:ilvl="6" w:tplc="0409000F" w:tentative="1">
+      <w:start w:val="1"/>
+      <w:numFmt w:val="decimal"/>
+      <w:lvlText w:val="%7."/>
+      <w:lvlJc w:val="left"/>
+      <w:pPr>
+        <w:ind w:left="5760" w:hanging="360"/>
+      </w:pPr>
+    </w:lvl>
+    <w:lvl w:ilvl="7" w:tplc="04090019" w:tentative="1">
+      <w:start w:val="1"/>
+      <w:numFmt w:val="lowerLetter"/>
+      <w:lvlText w:val="%8."/>
+      <w:lvlJc w:val="left"/>
+      <w:pPr>
+        <w:ind w:left="6480" w:hanging="360"/>
+      </w:pPr>
+    </w:lvl>
+    <w:lvl w:ilvl="8" w:tplc="0409001B" w:tentative="1">
+      <w:start w:val="1"/>
+      <w:numFmt w:val="lowerRoman"/>
+      <w:lvlText w:val="%9."/>
+      <w:lvlJc w:val="right"/>
+      <w:pPr>
+        <w:ind w:left="7200" w:hanging="180"/>
+      </w:pPr>
+    </w:lvl>
+  </w:abstractNum>
+  <w:abstractNum w:abstractNumId="8">
+    <w:nsid w:val="703B6543"/>
+    <w:multiLevelType w:val="hybridMultilevel"/>
+    <w:tmpl w:val="32CC0FFC"/>
+    <w:lvl w:ilvl="0" w:tplc="0409000F">
+      <w:start w:val="1"/>
+      <w:numFmt w:val="decimal"/>
+      <w:lvlText w:val="%1."/>
+      <w:lvlJc w:val="left"/>
+      <w:pPr>
+        <w:ind w:left="1440" w:hanging="360"/>
+      </w:pPr>
+      <w:rPr>
+        <w:rFonts w:hint="default"/>
+      </w:rPr>
+    </w:lvl>
+    <w:lvl w:ilvl="1" w:tplc="04090019" w:tentative="1">
+      <w:start w:val="1"/>
+      <w:numFmt w:val="lowerLetter"/>
+      <w:lvlText w:val="%2."/>
+      <w:lvlJc w:val="left"/>
+      <w:pPr>
+        <w:ind w:left="2160" w:hanging="360"/>
+      </w:pPr>
+    </w:lvl>
+    <w:lvl w:ilvl="2" w:tplc="0409001B" w:tentative="1">
+      <w:start w:val="1"/>
+      <w:numFmt w:val="lowerRoman"/>
+      <w:lvlText w:val="%3."/>
+      <w:lvlJc w:val="right"/>
+      <w:pPr>
+        <w:ind w:left="2880" w:hanging="180"/>
+      </w:pPr>
+    </w:lvl>
+    <w:lvl w:ilvl="3" w:tplc="0409000F" w:tentative="1">
+      <w:start w:val="1"/>
+      <w:numFmt w:val="decimal"/>
+      <w:lvlText w:val="%4."/>
+      <w:lvlJc w:val="left"/>
+      <w:pPr>
+        <w:ind w:left="3600" w:hanging="360"/>
+      </w:pPr>
+    </w:lvl>
+    <w:lvl w:ilvl="4" w:tplc="04090019" w:tentative="1">
+      <w:start w:val="1"/>
+      <w:numFmt w:val="lowerLetter"/>
+      <w:lvlText w:val="%5."/>
+      <w:lvlJc w:val="left"/>
+      <w:pPr>
+        <w:ind w:left="4320" w:hanging="360"/>
+      </w:pPr>
+    </w:lvl>
+    <w:lvl w:ilvl="5" w:tplc="0409001B" w:tentative="1">
+      <w:start w:val="1"/>
+      <w:numFmt w:val="lowerRoman"/>
+      <w:lvlText w:val="%6."/>
+      <w:lvlJc w:val="right"/>
+      <w:pPr>
+        <w:ind w:left="5040" w:hanging="180"/>
+      </w:pPr>
+    </w:lvl>
+    <w:lvl w:ilvl="6" w:tplc="0409000F" w:tentative="1">
+      <w:start w:val="1"/>
+      <w:numFmt w:val="decimal"/>
+      <w:lvlText w:val="%7."/>
+      <w:lvlJc w:val="left"/>
+      <w:pPr>
+        <w:ind w:left="5760" w:hanging="360"/>
+      </w:pPr>
+    </w:lvl>
+    <w:lvl w:ilvl="7" w:tplc="04090019" w:tentative="1">
+      <w:start w:val="1"/>
+      <w:numFmt w:val="lowerLetter"/>
+      <w:lvlText w:val="%8."/>
+      <w:lvlJc w:val="left"/>
+      <w:pPr>
+        <w:ind w:left="6480" w:hanging="360"/>
+      </w:pPr>
+    </w:lvl>
+    <w:lvl w:ilvl="8" w:tplc="0409001B" w:tentative="1">
+      <w:start w:val="1"/>
+      <w:numFmt w:val="lowerRoman"/>
+      <w:lvlText w:val="%9."/>
+      <w:lvlJc w:val="right"/>
+      <w:pPr>
+        <w:ind w:left="7200" w:hanging="180"/>
+      </w:pPr>
+    </w:lvl>
+  </w:abstractNum>
+  <w:abstractNum w:abstractNumId="9">
+    <w:nsid w:val="765D0DD3"/>
+    <w:multiLevelType w:val="hybridMultilevel"/>
+    <w:tmpl w:val="96DAA1BC"/>
+    <w:lvl w:ilvl="0" w:tplc="989886BE">
+      <w:start w:val="1"/>
+      <w:numFmt w:val="decimal"/>
+      <w:lvlText w:val="%1."/>
+      <w:lvlJc w:val="left"/>
+      <w:pPr>
+        <w:ind w:left="1437" w:hanging="360"/>
+      </w:pPr>
+      <w:rPr>
+        <w:rFonts w:hint="default"/>
+      </w:rPr>
+    </w:lvl>
+    <w:lvl w:ilvl="1" w:tplc="04090019" w:tentative="1">
+      <w:start w:val="1"/>
+      <w:numFmt w:val="lowerLetter"/>
+      <w:lvlText w:val="%2."/>
+      <w:lvlJc w:val="left"/>
+      <w:pPr>
+        <w:ind w:left="2157" w:hanging="360"/>
+      </w:pPr>
+    </w:lvl>
+    <w:lvl w:ilvl="2" w:tplc="0409001B" w:tentative="1">
+      <w:start w:val="1"/>
+      <w:numFmt w:val="lowerRoman"/>
+      <w:lvlText w:val="%3."/>
+      <w:lvlJc w:val="right"/>
+      <w:pPr>
+        <w:ind w:left="2877" w:hanging="180"/>
+      </w:pPr>
+    </w:lvl>
+    <w:lvl w:ilvl="3" w:tplc="0409000F" w:tentative="1">
+      <w:start w:val="1"/>
+      <w:numFmt w:val="decimal"/>
+      <w:lvlText w:val="%4."/>
+      <w:lvlJc w:val="left"/>
+      <w:pPr>
+        <w:ind w:left="3597" w:hanging="360"/>
+      </w:pPr>
+    </w:lvl>
+    <w:lvl w:ilvl="4" w:tplc="04090019" w:tentative="1">
+      <w:start w:val="1"/>
+      <w:numFmt w:val="lowerLetter"/>
+      <w:lvlText w:val="%5."/>
+      <w:lvlJc w:val="left"/>
+      <w:pPr>
+        <w:ind w:left="4317" w:hanging="360"/>
+      </w:pPr>
+    </w:lvl>
+    <w:lvl w:ilvl="5" w:tplc="0409001B" w:tentative="1">
+      <w:start w:val="1"/>
+      <w:numFmt w:val="lowerRoman"/>
+      <w:lvlText w:val="%6."/>
+      <w:lvlJc w:val="right"/>
+      <w:pPr>
+        <w:ind w:left="5037" w:hanging="180"/>
+      </w:pPr>
+    </w:lvl>
+    <w:lvl w:ilvl="6" w:tplc="0409000F" w:tentative="1">
+      <w:start w:val="1"/>
+      <w:numFmt w:val="decimal"/>
+      <w:lvlText w:val="%7."/>
+      <w:lvlJc w:val="left"/>
+      <w:pPr>
+        <w:ind w:left="5757" w:hanging="360"/>
+      </w:pPr>
+    </w:lvl>
+    <w:lvl w:ilvl="7" w:tplc="04090019" w:tentative="1">
+      <w:start w:val="1"/>
+      <w:numFmt w:val="lowerLetter"/>
+      <w:lvlText w:val="%8."/>
+      <w:lvlJc w:val="left"/>
+      <w:pPr>
+        <w:ind w:left="6477" w:hanging="360"/>
+      </w:pPr>
+    </w:lvl>
+    <w:lvl w:ilvl="8" w:tplc="0409001B" w:tentative="1">
+      <w:start w:val="1"/>
+      <w:numFmt w:val="lowerRoman"/>
+      <w:lvlText w:val="%9."/>
+      <w:lvlJc w:val="right"/>
+      <w:pPr>
+        <w:ind w:left="7197" w:hanging="180"/>
+      </w:pPr>
+    </w:lvl>
+  </w:abstractNum>
+  <w:abstractNum w:abstractNumId="10">
     <w:nsid w:val="77F54246"/>
     <w:multiLevelType w:val="hybridMultilevel"/>
     <w:tmpl w:val="75408F50"/>
@@ -1740,13 +4560,37 @@
     </w:lvl>
   </w:abstractNum>
   <w:num w:numId="1">
+    <w:abstractNumId w:val="10"/>
+  </w:num>
+  <w:num w:numId="2">
+    <w:abstractNumId w:val="4"/>
+  </w:num>
+  <w:num w:numId="3">
     <w:abstractNumId w:val="2"/>
   </w:num>
-  <w:num w:numId="2">
+  <w:num w:numId="4">
+    <w:abstractNumId w:val="8"/>
+  </w:num>
+  <w:num w:numId="5">
+    <w:abstractNumId w:val="0"/>
+  </w:num>
+  <w:num w:numId="6">
+    <w:abstractNumId w:val="7"/>
+  </w:num>
+  <w:num w:numId="7">
+    <w:abstractNumId w:val="5"/>
+  </w:num>
+  <w:num w:numId="8">
+    <w:abstractNumId w:val="3"/>
+  </w:num>
+  <w:num w:numId="9">
+    <w:abstractNumId w:val="6"/>
+  </w:num>
+  <w:num w:numId="10">
+    <w:abstractNumId w:val="9"/>
+  </w:num>
+  <w:num w:numId="11">
     <w:abstractNumId w:val="1"/>
-  </w:num>
-  <w:num w:numId="3">
-    <w:abstractNumId w:val="0"/>
   </w:num>
 </w:numbering>
 </file>
@@ -1977,6 +4821,31 @@
       <w:szCs w:val="24"/>
     </w:rPr>
   </w:style>
+  <w:style w:type="paragraph" w:styleId="Heading4">
+    <w:name w:val="heading 4"/>
+    <w:basedOn w:val="Normal"/>
+    <w:next w:val="Normal"/>
+    <w:link w:val="Heading4Char"/>
+    <w:uiPriority w:val="9"/>
+    <w:semiHidden/>
+    <w:unhideWhenUsed/>
+    <w:qFormat/>
+    <w:rsid w:val="005F165F"/>
+    <w:pPr>
+      <w:keepNext/>
+      <w:keepLines/>
+      <w:spacing w:before="200" w:after="0"/>
+      <w:outlineLvl w:val="3"/>
+    </w:pPr>
+    <w:rPr>
+      <w:rFonts w:asciiTheme="majorHAnsi" w:eastAsiaTheme="majorEastAsia" w:hAnsiTheme="majorHAnsi" w:cstheme="majorBidi"/>
+      <w:b/>
+      <w:bCs/>
+      <w:i/>
+      <w:iCs/>
+      <w:color w:val="5B9BD5" w:themeColor="accent1"/>
+    </w:rPr>
+  </w:style>
   <w:style w:type="character" w:default="1" w:styleId="DefaultParagraphFont">
     <w:name w:val="Default Paragraph Font"/>
     <w:uiPriority w:val="1"/>
@@ -2306,6 +5175,46 @@
       <w:rFonts w:ascii="Tahoma" w:hAnsi="Tahoma" w:cs="Tahoma"/>
       <w:sz w:val="16"/>
       <w:szCs w:val="16"/>
+    </w:rPr>
+  </w:style>
+  <w:style w:type="character" w:customStyle="1" w:styleId="Heading4Char">
+    <w:name w:val="Heading 4 Char"/>
+    <w:basedOn w:val="DefaultParagraphFont"/>
+    <w:link w:val="Heading4"/>
+    <w:uiPriority w:val="9"/>
+    <w:semiHidden/>
+    <w:rsid w:val="005F165F"/>
+    <w:rPr>
+      <w:rFonts w:asciiTheme="majorHAnsi" w:eastAsiaTheme="majorEastAsia" w:hAnsiTheme="majorHAnsi" w:cstheme="majorBidi"/>
+      <w:b/>
+      <w:bCs/>
+      <w:i/>
+      <w:iCs/>
+      <w:color w:val="5B9BD5" w:themeColor="accent1"/>
+    </w:rPr>
+  </w:style>
+  <w:style w:type="paragraph" w:customStyle="1" w:styleId="Style1">
+    <w:name w:val="Style1"/>
+    <w:basedOn w:val="Normal"/>
+    <w:link w:val="Style1Char"/>
+    <w:qFormat/>
+    <w:rsid w:val="005F165F"/>
+    <w:pPr>
+      <w:spacing w:after="0" w:line="276" w:lineRule="auto"/>
+      <w:ind w:left="357" w:firstLine="720"/>
+      <w:jc w:val="both"/>
+    </w:pPr>
+    <w:rPr>
+      <w:b/>
+    </w:rPr>
+  </w:style>
+  <w:style w:type="character" w:customStyle="1" w:styleId="Style1Char">
+    <w:name w:val="Style1 Char"/>
+    <w:basedOn w:val="DefaultParagraphFont"/>
+    <w:link w:val="Style1"/>
+    <w:rsid w:val="005F165F"/>
+    <w:rPr>
+      <w:b/>
     </w:rPr>
   </w:style>
 </w:styles>
@@ -2537,6 +5446,31 @@
       <w:szCs w:val="24"/>
     </w:rPr>
   </w:style>
+  <w:style w:type="paragraph" w:styleId="Heading4">
+    <w:name w:val="heading 4"/>
+    <w:basedOn w:val="Normal"/>
+    <w:next w:val="Normal"/>
+    <w:link w:val="Heading4Char"/>
+    <w:uiPriority w:val="9"/>
+    <w:semiHidden/>
+    <w:unhideWhenUsed/>
+    <w:qFormat/>
+    <w:rsid w:val="005F165F"/>
+    <w:pPr>
+      <w:keepNext/>
+      <w:keepLines/>
+      <w:spacing w:before="200" w:after="0"/>
+      <w:outlineLvl w:val="3"/>
+    </w:pPr>
+    <w:rPr>
+      <w:rFonts w:asciiTheme="majorHAnsi" w:eastAsiaTheme="majorEastAsia" w:hAnsiTheme="majorHAnsi" w:cstheme="majorBidi"/>
+      <w:b/>
+      <w:bCs/>
+      <w:i/>
+      <w:iCs/>
+      <w:color w:val="5B9BD5" w:themeColor="accent1"/>
+    </w:rPr>
+  </w:style>
   <w:style w:type="character" w:default="1" w:styleId="DefaultParagraphFont">
     <w:name w:val="Default Paragraph Font"/>
     <w:uiPriority w:val="1"/>
@@ -2866,6 +5800,46 @@
       <w:rFonts w:ascii="Tahoma" w:hAnsi="Tahoma" w:cs="Tahoma"/>
       <w:sz w:val="16"/>
       <w:szCs w:val="16"/>
+    </w:rPr>
+  </w:style>
+  <w:style w:type="character" w:customStyle="1" w:styleId="Heading4Char">
+    <w:name w:val="Heading 4 Char"/>
+    <w:basedOn w:val="DefaultParagraphFont"/>
+    <w:link w:val="Heading4"/>
+    <w:uiPriority w:val="9"/>
+    <w:semiHidden/>
+    <w:rsid w:val="005F165F"/>
+    <w:rPr>
+      <w:rFonts w:asciiTheme="majorHAnsi" w:eastAsiaTheme="majorEastAsia" w:hAnsiTheme="majorHAnsi" w:cstheme="majorBidi"/>
+      <w:b/>
+      <w:bCs/>
+      <w:i/>
+      <w:iCs/>
+      <w:color w:val="5B9BD5" w:themeColor="accent1"/>
+    </w:rPr>
+  </w:style>
+  <w:style w:type="paragraph" w:customStyle="1" w:styleId="Style1">
+    <w:name w:val="Style1"/>
+    <w:basedOn w:val="Normal"/>
+    <w:link w:val="Style1Char"/>
+    <w:qFormat/>
+    <w:rsid w:val="005F165F"/>
+    <w:pPr>
+      <w:spacing w:after="0" w:line="276" w:lineRule="auto"/>
+      <w:ind w:left="357" w:firstLine="720"/>
+      <w:jc w:val="both"/>
+    </w:pPr>
+    <w:rPr>
+      <w:b/>
+    </w:rPr>
+  </w:style>
+  <w:style w:type="character" w:customStyle="1" w:styleId="Style1Char">
+    <w:name w:val="Style1 Char"/>
+    <w:basedOn w:val="DefaultParagraphFont"/>
+    <w:link w:val="Style1"/>
+    <w:rsid w:val="005F165F"/>
+    <w:rPr>
+      <w:b/>
     </w:rPr>
   </w:style>
 </w:styles>
@@ -3126,7 +6100,7 @@
   <a:extraClrSchemeLst/>
   <a:extLst>
     <a:ext uri="{05A4C25C-085E-4340-85A3-A5531E510DB2}">
-      <thm15:themeFamily xmlns:thm15="http://schemas.microsoft.com/office/thememl/2012/main" xmlns="" name="Office Theme" id="{62F939B6-93AF-4DB8-9C6B-D6C7DFDC589F}" vid="{4A3C46E8-61CC-4603-A589-7422A47A8E4A}"/>
+      <thm15:themeFamily xmlns="" xmlns:thm15="http://schemas.microsoft.com/office/thememl/2012/main" name="Office Theme" id="{62F939B6-93AF-4DB8-9C6B-D6C7DFDC589F}" vid="{4A3C46E8-61CC-4603-A589-7422A47A8E4A}"/>
     </a:ext>
   </a:extLst>
 </a:theme>
@@ -3137,7 +6111,7 @@
 </file>
 
 <file path=customXml/itemProps1.xml><?xml version="1.0" encoding="utf-8"?>
-<ds:datastoreItem xmlns:ds="http://schemas.openxmlformats.org/officeDocument/2006/customXml" ds:itemID="{A75587A6-EF6C-4360-98D6-24AF1B5EB171}">
+<ds:datastoreItem xmlns:ds="http://schemas.openxmlformats.org/officeDocument/2006/customXml" ds:itemID="{0E918F9B-780D-4EB0-A144-709B2B77F1A1}">
   <ds:schemaRefs>
     <ds:schemaRef ds:uri="http://schemas.openxmlformats.org/officeDocument/2006/bibliography"/>
   </ds:schemaRefs>

</xml_diff>